<commit_message>
reviewed the document, correct several words wrong spelling
last time disabled the spelling check which caused several words wrong spelling, corrected.
</commit_message>
<xml_diff>
--- a/FriendsManagement Web API.docx
+++ b/FriendsManagement Web API.docx
@@ -90,7 +90,56 @@
           <w:sz w:val="24"/>
           <w:szCs w:val="24"/>
         </w:rPr>
-        <w:t>Use scirpts to design six web apis for a dummy friends manamgement</w:t>
+        <w:t xml:space="preserve">Use </w:t>
+      </w:r>
+      <w:r>
+        <w:rPr>
+          <w:rFonts w:ascii="Calibri" w:hAnsi="Calibri" w:cs="Arial"/>
+          <w:b/>
+          <w:sz w:val="24"/>
+          <w:szCs w:val="24"/>
+        </w:rPr>
+        <w:t>scripts</w:t>
+      </w:r>
+      <w:r>
+        <w:rPr>
+          <w:rFonts w:ascii="Calibri" w:hAnsi="Calibri" w:cs="Arial"/>
+          <w:b/>
+          <w:sz w:val="24"/>
+          <w:szCs w:val="24"/>
+        </w:rPr>
+        <w:t xml:space="preserve"> to design six web </w:t>
+      </w:r>
+      <w:proofErr w:type="spellStart"/>
+      <w:proofErr w:type="gramStart"/>
+      <w:r>
+        <w:rPr>
+          <w:rFonts w:ascii="Calibri" w:hAnsi="Calibri" w:cs="Arial"/>
+          <w:b/>
+          <w:sz w:val="24"/>
+          <w:szCs w:val="24"/>
+        </w:rPr>
+        <w:t>apis</w:t>
+      </w:r>
+      <w:proofErr w:type="spellEnd"/>
+      <w:proofErr w:type="gramEnd"/>
+      <w:r>
+        <w:rPr>
+          <w:rFonts w:ascii="Calibri" w:hAnsi="Calibri" w:cs="Arial"/>
+          <w:b/>
+          <w:sz w:val="24"/>
+          <w:szCs w:val="24"/>
+        </w:rPr>
+        <w:t xml:space="preserve"> for a dummy friends </w:t>
+      </w:r>
+      <w:r>
+        <w:rPr>
+          <w:rFonts w:ascii="Calibri" w:hAnsi="Calibri" w:cs="Arial"/>
+          <w:b/>
+          <w:sz w:val="24"/>
+          <w:szCs w:val="24"/>
+        </w:rPr>
+        <w:t>management</w:t>
       </w:r>
       <w:r>
         <w:rPr>
@@ -127,10 +176,17 @@
           <w:sz w:val="24"/>
           <w:szCs w:val="24"/>
         </w:rPr>
-        <w:t>API requrement</w:t>
-      </w:r>
-      <w:bookmarkStart w:id="2" w:name="_GoBack"/>
-      <w:bookmarkEnd w:id="2"/>
+        <w:t xml:space="preserve">API </w:t>
+      </w:r>
+      <w:r>
+        <w:rPr>
+          <w:rFonts w:ascii="Calibri" w:hAnsi="Calibri" w:cs="Arial"/>
+          <w:b/>
+          <w:sz w:val="24"/>
+          <w:szCs w:val="24"/>
+        </w:rPr>
+        <w:t>requirement</w:t>
+      </w:r>
       <w:r>
         <w:rPr>
           <w:rFonts w:ascii="Calibri" w:hAnsi="Calibri" w:cs="Arial"/>
@@ -277,7 +333,25 @@
                 <w:sz w:val="20"/>
                 <w:szCs w:val="20"/>
               </w:rPr>
-              <w:t>Two emails with json:</w:t>
+              <w:t xml:space="preserve">Two emails with </w:t>
+            </w:r>
+            <w:proofErr w:type="spellStart"/>
+            <w:r>
+              <w:rPr>
+                <w:rFonts w:ascii="Calibri" w:hAnsi="Calibri" w:cs="Arial"/>
+                <w:sz w:val="20"/>
+                <w:szCs w:val="20"/>
+              </w:rPr>
+              <w:t>json</w:t>
+            </w:r>
+            <w:proofErr w:type="spellEnd"/>
+            <w:r>
+              <w:rPr>
+                <w:rFonts w:ascii="Calibri" w:hAnsi="Calibri" w:cs="Arial"/>
+                <w:sz w:val="20"/>
+                <w:szCs w:val="20"/>
+              </w:rPr>
+              <w:t>:</w:t>
             </w:r>
           </w:p>
           <w:p>
@@ -316,24 +390,60 @@
                 <w:sz w:val="20"/>
                 <w:szCs w:val="20"/>
               </w:rPr>
-              <w:t xml:space="preserve">1.Store emails into db </w:t>
-            </w:r>
-          </w:p>
-          <w:p>
-            <w:pPr>
-              <w:rPr>
-                <w:rFonts w:ascii="Calibri" w:hAnsi="Calibri" w:cs="Arial"/>
-                <w:sz w:val="20"/>
-                <w:szCs w:val="20"/>
-              </w:rPr>
-            </w:pPr>
-            <w:r>
-              <w:rPr>
-                <w:rFonts w:ascii="Calibri" w:hAnsi="Calibri" w:cs="Arial"/>
-                <w:sz w:val="20"/>
-                <w:szCs w:val="20"/>
-              </w:rPr>
-              <w:t>2. return json if suc</w:t>
+              <w:t xml:space="preserve">1.Store emails into </w:t>
+            </w:r>
+            <w:proofErr w:type="spellStart"/>
+            <w:r>
+              <w:rPr>
+                <w:rFonts w:ascii="Calibri" w:hAnsi="Calibri" w:cs="Arial"/>
+                <w:sz w:val="20"/>
+                <w:szCs w:val="20"/>
+              </w:rPr>
+              <w:t>db</w:t>
+            </w:r>
+            <w:proofErr w:type="spellEnd"/>
+            <w:r>
+              <w:rPr>
+                <w:rFonts w:ascii="Calibri" w:hAnsi="Calibri" w:cs="Arial"/>
+                <w:sz w:val="20"/>
+                <w:szCs w:val="20"/>
+              </w:rPr>
+              <w:t xml:space="preserve"> </w:t>
+            </w:r>
+          </w:p>
+          <w:p>
+            <w:pPr>
+              <w:rPr>
+                <w:rFonts w:ascii="Calibri" w:hAnsi="Calibri" w:cs="Arial"/>
+                <w:sz w:val="20"/>
+                <w:szCs w:val="20"/>
+              </w:rPr>
+            </w:pPr>
+            <w:r>
+              <w:rPr>
+                <w:rFonts w:ascii="Calibri" w:hAnsi="Calibri" w:cs="Arial"/>
+                <w:sz w:val="20"/>
+                <w:szCs w:val="20"/>
+              </w:rPr>
+              <w:t xml:space="preserve">2. return </w:t>
+            </w:r>
+            <w:proofErr w:type="spellStart"/>
+            <w:r>
+              <w:rPr>
+                <w:rFonts w:ascii="Calibri" w:hAnsi="Calibri" w:cs="Arial"/>
+                <w:sz w:val="20"/>
+                <w:szCs w:val="20"/>
+              </w:rPr>
+              <w:t>json</w:t>
+            </w:r>
+            <w:proofErr w:type="spellEnd"/>
+            <w:r>
+              <w:rPr>
+                <w:rFonts w:ascii="Calibri" w:hAnsi="Calibri" w:cs="Arial"/>
+                <w:sz w:val="20"/>
+                <w:szCs w:val="20"/>
+              </w:rPr>
+              <w:t xml:space="preserve"> if suc</w:t>
             </w:r>
             <w:r>
               <w:rPr>
@@ -451,24 +561,78 @@
                 <w:sz w:val="20"/>
                 <w:szCs w:val="20"/>
               </w:rPr>
-              <w:t>Get email lists from db, return json:</w:t>
-            </w:r>
-          </w:p>
-          <w:p>
-            <w:pPr>
-              <w:rPr>
-                <w:rFonts w:ascii="Calibri" w:hAnsi="Calibri" w:cs="Arial"/>
-                <w:sz w:val="20"/>
-                <w:szCs w:val="20"/>
-              </w:rPr>
-            </w:pPr>
-            <w:r>
-              <w:rPr>
-                <w:rFonts w:ascii="Calibri" w:hAnsi="Calibri" w:cs="Arial"/>
-                <w:sz w:val="20"/>
-                <w:szCs w:val="20"/>
-              </w:rPr>
-              <w:t>{"success":true,</w:t>
+              <w:t xml:space="preserve">Get email lists from </w:t>
+            </w:r>
+            <w:proofErr w:type="spellStart"/>
+            <w:r>
+              <w:rPr>
+                <w:rFonts w:ascii="Calibri" w:hAnsi="Calibri" w:cs="Arial"/>
+                <w:sz w:val="20"/>
+                <w:szCs w:val="20"/>
+              </w:rPr>
+              <w:t>db</w:t>
+            </w:r>
+            <w:proofErr w:type="spellEnd"/>
+            <w:r>
+              <w:rPr>
+                <w:rFonts w:ascii="Calibri" w:hAnsi="Calibri" w:cs="Arial"/>
+                <w:sz w:val="20"/>
+                <w:szCs w:val="20"/>
+              </w:rPr>
+              <w:t xml:space="preserve">, return </w:t>
+            </w:r>
+            <w:proofErr w:type="spellStart"/>
+            <w:r>
+              <w:rPr>
+                <w:rFonts w:ascii="Calibri" w:hAnsi="Calibri" w:cs="Arial"/>
+                <w:sz w:val="20"/>
+                <w:szCs w:val="20"/>
+              </w:rPr>
+              <w:t>json</w:t>
+            </w:r>
+            <w:proofErr w:type="spellEnd"/>
+            <w:r>
+              <w:rPr>
+                <w:rFonts w:ascii="Calibri" w:hAnsi="Calibri" w:cs="Arial"/>
+                <w:sz w:val="20"/>
+                <w:szCs w:val="20"/>
+              </w:rPr>
+              <w:t>:</w:t>
+            </w:r>
+          </w:p>
+          <w:p>
+            <w:pPr>
+              <w:rPr>
+                <w:rFonts w:ascii="Calibri" w:hAnsi="Calibri" w:cs="Arial"/>
+                <w:sz w:val="20"/>
+                <w:szCs w:val="20"/>
+              </w:rPr>
+            </w:pPr>
+            <w:r>
+              <w:rPr>
+                <w:rFonts w:ascii="Calibri" w:hAnsi="Calibri" w:cs="Arial"/>
+                <w:sz w:val="20"/>
+                <w:szCs w:val="20"/>
+              </w:rPr>
+              <w:t>{"</w:t>
+            </w:r>
+            <w:proofErr w:type="spellStart"/>
+            <w:r>
+              <w:rPr>
+                <w:rFonts w:ascii="Calibri" w:hAnsi="Calibri" w:cs="Arial"/>
+                <w:sz w:val="20"/>
+                <w:szCs w:val="20"/>
+              </w:rPr>
+              <w:t>success":true</w:t>
+            </w:r>
+            <w:proofErr w:type="spellEnd"/>
+            <w:r>
+              <w:rPr>
+                <w:rFonts w:ascii="Calibri" w:hAnsi="Calibri" w:cs="Arial"/>
+                <w:sz w:val="20"/>
+                <w:szCs w:val="20"/>
+              </w:rPr>
+              <w:t>,</w:t>
             </w:r>
           </w:p>
           <w:p>
@@ -595,7 +759,61 @@
                 <w:sz w:val="20"/>
                 <w:szCs w:val="20"/>
               </w:rPr>
-              <w:t>Get common emails from db, return json: {"success":true,"friends":['common@example.com'],"count" : 1}</w:t>
+              <w:t xml:space="preserve">Get common emails from </w:t>
+            </w:r>
+            <w:proofErr w:type="spellStart"/>
+            <w:r>
+              <w:rPr>
+                <w:rFonts w:ascii="Calibri" w:hAnsi="Calibri" w:cs="Arial"/>
+                <w:sz w:val="20"/>
+                <w:szCs w:val="20"/>
+              </w:rPr>
+              <w:t>db</w:t>
+            </w:r>
+            <w:proofErr w:type="spellEnd"/>
+            <w:r>
+              <w:rPr>
+                <w:rFonts w:ascii="Calibri" w:hAnsi="Calibri" w:cs="Arial"/>
+                <w:sz w:val="20"/>
+                <w:szCs w:val="20"/>
+              </w:rPr>
+              <w:t xml:space="preserve">, return </w:t>
+            </w:r>
+            <w:proofErr w:type="spellStart"/>
+            <w:r>
+              <w:rPr>
+                <w:rFonts w:ascii="Calibri" w:hAnsi="Calibri" w:cs="Arial"/>
+                <w:sz w:val="20"/>
+                <w:szCs w:val="20"/>
+              </w:rPr>
+              <w:t>json</w:t>
+            </w:r>
+            <w:proofErr w:type="spellEnd"/>
+            <w:r>
+              <w:rPr>
+                <w:rFonts w:ascii="Calibri" w:hAnsi="Calibri" w:cs="Arial"/>
+                <w:sz w:val="20"/>
+                <w:szCs w:val="20"/>
+              </w:rPr>
+              <w:t>: {"</w:t>
+            </w:r>
+            <w:proofErr w:type="spellStart"/>
+            <w:r>
+              <w:rPr>
+                <w:rFonts w:ascii="Calibri" w:hAnsi="Calibri" w:cs="Arial"/>
+                <w:sz w:val="20"/>
+                <w:szCs w:val="20"/>
+              </w:rPr>
+              <w:t>success":true,"friends</w:t>
+            </w:r>
+            <w:proofErr w:type="spellEnd"/>
+            <w:r>
+              <w:rPr>
+                <w:rFonts w:ascii="Calibri" w:hAnsi="Calibri" w:cs="Arial"/>
+                <w:sz w:val="20"/>
+                <w:szCs w:val="20"/>
+              </w:rPr>
+              <w:t>":['common@example.com'],"count" : 1}</w:t>
             </w:r>
           </w:p>
         </w:tc>
@@ -757,7 +975,43 @@
                 <w:sz w:val="20"/>
                 <w:szCs w:val="20"/>
               </w:rPr>
-              <w:t>Store emails into db, return successful json:</w:t>
+              <w:t xml:space="preserve">Store emails into </w:t>
+            </w:r>
+            <w:proofErr w:type="spellStart"/>
+            <w:r>
+              <w:rPr>
+                <w:rFonts w:ascii="Calibri" w:hAnsi="Calibri" w:cs="Arial"/>
+                <w:sz w:val="20"/>
+                <w:szCs w:val="20"/>
+              </w:rPr>
+              <w:t>db</w:t>
+            </w:r>
+            <w:proofErr w:type="spellEnd"/>
+            <w:r>
+              <w:rPr>
+                <w:rFonts w:ascii="Calibri" w:hAnsi="Calibri" w:cs="Arial"/>
+                <w:sz w:val="20"/>
+                <w:szCs w:val="20"/>
+              </w:rPr>
+              <w:t xml:space="preserve">, return successful </w:t>
+            </w:r>
+            <w:proofErr w:type="spellStart"/>
+            <w:r>
+              <w:rPr>
+                <w:rFonts w:ascii="Calibri" w:hAnsi="Calibri" w:cs="Arial"/>
+                <w:sz w:val="20"/>
+                <w:szCs w:val="20"/>
+              </w:rPr>
+              <w:t>json</w:t>
+            </w:r>
+            <w:proofErr w:type="spellEnd"/>
+            <w:r>
+              <w:rPr>
+                <w:rFonts w:ascii="Calibri" w:hAnsi="Calibri" w:cs="Arial"/>
+                <w:sz w:val="20"/>
+                <w:szCs w:val="20"/>
+              </w:rPr>
+              <w:t>:</w:t>
             </w:r>
             <w:r>
               <w:rPr>
@@ -1022,7 +1276,51 @@
                 <w:szCs w:val="20"/>
                 <w:bdr w:val="none" w:sz="0" w:space="0" w:color="auto" w:frame="1"/>
               </w:rPr>
-              <w:t>Store emails into db, return successful json:    {  "success": true}</w:t>
+              <w:t xml:space="preserve">Store emails into </w:t>
+            </w:r>
+            <w:proofErr w:type="spellStart"/>
+            <w:r>
+              <w:rPr>
+                <w:rFonts w:ascii="Consolas" w:eastAsia="Times New Roman" w:hAnsi="Consolas" w:cs="Consolas"/>
+                <w:color w:val="24292E"/>
+                <w:sz w:val="20"/>
+                <w:szCs w:val="20"/>
+                <w:bdr w:val="none" w:sz="0" w:space="0" w:color="auto" w:frame="1"/>
+              </w:rPr>
+              <w:t>db</w:t>
+            </w:r>
+            <w:proofErr w:type="spellEnd"/>
+            <w:r>
+              <w:rPr>
+                <w:rFonts w:ascii="Consolas" w:eastAsia="Times New Roman" w:hAnsi="Consolas" w:cs="Consolas"/>
+                <w:color w:val="24292E"/>
+                <w:sz w:val="20"/>
+                <w:szCs w:val="20"/>
+                <w:bdr w:val="none" w:sz="0" w:space="0" w:color="auto" w:frame="1"/>
+              </w:rPr>
+              <w:t xml:space="preserve">, return successful </w:t>
+            </w:r>
+            <w:proofErr w:type="spellStart"/>
+            <w:r>
+              <w:rPr>
+                <w:rFonts w:ascii="Consolas" w:eastAsia="Times New Roman" w:hAnsi="Consolas" w:cs="Consolas"/>
+                <w:color w:val="24292E"/>
+                <w:sz w:val="20"/>
+                <w:szCs w:val="20"/>
+                <w:bdr w:val="none" w:sz="0" w:space="0" w:color="auto" w:frame="1"/>
+              </w:rPr>
+              <w:t>json</w:t>
+            </w:r>
+            <w:proofErr w:type="spellEnd"/>
+            <w:r>
+              <w:rPr>
+                <w:rFonts w:ascii="Consolas" w:eastAsia="Times New Roman" w:hAnsi="Consolas" w:cs="Consolas"/>
+                <w:color w:val="24292E"/>
+                <w:sz w:val="20"/>
+                <w:szCs w:val="20"/>
+                <w:bdr w:val="none" w:sz="0" w:space="0" w:color="auto" w:frame="1"/>
+              </w:rPr>
+              <w:t>:    {  "success": true}</w:t>
             </w:r>
           </w:p>
         </w:tc>
@@ -1294,7 +1592,29 @@
                 <w:szCs w:val="20"/>
                 <w:bdr w:val="none" w:sz="0" w:space="0" w:color="auto" w:frame="1"/>
               </w:rPr>
-              <w:t xml:space="preserve">  "text": "Hello World! </w:t>
+              <w:t xml:space="preserve">  "</w:t>
+            </w:r>
+            <w:proofErr w:type="gramStart"/>
+            <w:r>
+              <w:rPr>
+                <w:rFonts w:ascii="Consolas" w:eastAsia="Times New Roman" w:hAnsi="Consolas" w:cs="Consolas"/>
+                <w:color w:val="24292E"/>
+                <w:sz w:val="20"/>
+                <w:szCs w:val="20"/>
+                <w:bdr w:val="none" w:sz="0" w:space="0" w:color="auto" w:frame="1"/>
+              </w:rPr>
+              <w:t>text</w:t>
+            </w:r>
+            <w:proofErr w:type="gramEnd"/>
+            <w:r>
+              <w:rPr>
+                <w:rFonts w:ascii="Consolas" w:eastAsia="Times New Roman" w:hAnsi="Consolas" w:cs="Consolas"/>
+                <w:color w:val="24292E"/>
+                <w:sz w:val="20"/>
+                <w:szCs w:val="20"/>
+                <w:bdr w:val="none" w:sz="0" w:space="0" w:color="auto" w:frame="1"/>
+              </w:rPr>
+              <w:t xml:space="preserve">": "Hello World! </w:t>
             </w:r>
             <w:r>
               <w:rPr>
@@ -1399,7 +1719,29 @@
                 <w:szCs w:val="20"/>
                 <w:bdr w:val="none" w:sz="0" w:space="0" w:color="auto" w:frame="1"/>
               </w:rPr>
-              <w:t xml:space="preserve">Get emails from db and attract the emails from the text. </w:t>
+              <w:t xml:space="preserve">Get emails from </w:t>
+            </w:r>
+            <w:proofErr w:type="spellStart"/>
+            <w:r>
+              <w:rPr>
+                <w:rFonts w:ascii="Consolas" w:eastAsia="Times New Roman" w:hAnsi="Consolas" w:cs="Consolas"/>
+                <w:color w:val="24292E"/>
+                <w:sz w:val="20"/>
+                <w:szCs w:val="20"/>
+                <w:bdr w:val="none" w:sz="0" w:space="0" w:color="auto" w:frame="1"/>
+              </w:rPr>
+              <w:t>db</w:t>
+            </w:r>
+            <w:proofErr w:type="spellEnd"/>
+            <w:r>
+              <w:rPr>
+                <w:rFonts w:ascii="Consolas" w:eastAsia="Times New Roman" w:hAnsi="Consolas" w:cs="Consolas"/>
+                <w:color w:val="24292E"/>
+                <w:sz w:val="20"/>
+                <w:szCs w:val="20"/>
+                <w:bdr w:val="none" w:sz="0" w:space="0" w:color="auto" w:frame="1"/>
+              </w:rPr>
+              <w:t xml:space="preserve"> and attract the emails from the text. </w:t>
             </w:r>
           </w:p>
           <w:p>
@@ -1773,16 +2115,36 @@
           <w:sz w:val="24"/>
           <w:szCs w:val="24"/>
         </w:rPr>
-        <w:t xml:space="preserve"> of </w:t>
-      </w:r>
-      <w:r>
-        <w:rPr>
-          <w:rFonts w:ascii="Calibri" w:hAnsi="Calibri" w:cs="Arial"/>
-          <w:sz w:val="24"/>
-          <w:szCs w:val="24"/>
-        </w:rPr>
-        <w:t>6 web api</w:t>
-      </w:r>
+        <w:t>of</w:t>
+      </w:r>
+      <w:r>
+        <w:rPr>
+          <w:rFonts w:ascii="Calibri" w:hAnsi="Calibri" w:cs="Arial"/>
+          <w:sz w:val="24"/>
+          <w:szCs w:val="24"/>
+        </w:rPr>
+        <w:t xml:space="preserve"> </w:t>
+      </w:r>
+      <w:r>
+        <w:rPr>
+          <w:rFonts w:ascii="Calibri" w:hAnsi="Calibri" w:cs="Arial"/>
+          <w:sz w:val="24"/>
+          <w:szCs w:val="24"/>
+        </w:rPr>
+        <w:t xml:space="preserve">6 web </w:t>
+      </w:r>
+      <w:proofErr w:type="spellStart"/>
+      <w:proofErr w:type="gramStart"/>
+      <w:r>
+        <w:rPr>
+          <w:rFonts w:ascii="Calibri" w:hAnsi="Calibri" w:cs="Arial"/>
+          <w:sz w:val="24"/>
+          <w:szCs w:val="24"/>
+        </w:rPr>
+        <w:t>api</w:t>
+      </w:r>
+      <w:proofErr w:type="spellEnd"/>
+      <w:proofErr w:type="gramEnd"/>
       <w:r>
         <w:rPr>
           <w:rFonts w:ascii="Calibri" w:hAnsi="Calibri" w:cs="Arial"/>
@@ -1814,15 +2176,77 @@
           <w:sz w:val="24"/>
           <w:szCs w:val="24"/>
         </w:rPr>
-        <w:t>For scripts on server, nodejs is popular</w:t>
-      </w:r>
-      <w:r>
-        <w:rPr>
-          <w:rFonts w:ascii="Calibri" w:hAnsi="Calibri" w:cs="Arial"/>
-          <w:sz w:val="24"/>
-          <w:szCs w:val="24"/>
-        </w:rPr>
-        <w:t xml:space="preserve"> and high performance with its natural asynchnization operation on IO</w:t>
+        <w:t xml:space="preserve">For scripts on server, </w:t>
+      </w:r>
+      <w:proofErr w:type="spellStart"/>
+      <w:r>
+        <w:rPr>
+          <w:rFonts w:ascii="Calibri" w:hAnsi="Calibri" w:cs="Arial"/>
+          <w:sz w:val="24"/>
+          <w:szCs w:val="24"/>
+        </w:rPr>
+        <w:t>nodejs</w:t>
+      </w:r>
+      <w:proofErr w:type="spellEnd"/>
+      <w:r>
+        <w:rPr>
+          <w:rFonts w:ascii="Calibri" w:hAnsi="Calibri" w:cs="Arial"/>
+          <w:sz w:val="24"/>
+          <w:szCs w:val="24"/>
+        </w:rPr>
+        <w:t xml:space="preserve"> is popular</w:t>
+      </w:r>
+      <w:r>
+        <w:rPr>
+          <w:rFonts w:ascii="Calibri" w:hAnsi="Calibri" w:cs="Arial"/>
+          <w:sz w:val="24"/>
+          <w:szCs w:val="24"/>
+        </w:rPr>
+        <w:t xml:space="preserve"> and high performance with its natural </w:t>
+      </w:r>
+      <w:bookmarkStart w:id="2" w:name="OLE_LINK42"/>
+      <w:bookmarkStart w:id="3" w:name="OLE_LINK43"/>
+      <w:r>
+        <w:rPr>
+          <w:rFonts w:ascii="Calibri" w:hAnsi="Calibri" w:cs="Arial"/>
+          <w:sz w:val="24"/>
+          <w:szCs w:val="24"/>
+        </w:rPr>
+        <w:t>synchr</w:t>
+      </w:r>
+      <w:r>
+        <w:rPr>
+          <w:rFonts w:ascii="Calibri" w:hAnsi="Calibri" w:cs="Arial"/>
+          <w:sz w:val="24"/>
+          <w:szCs w:val="24"/>
+        </w:rPr>
+        <w:t>on</w:t>
+      </w:r>
+      <w:r>
+        <w:rPr>
+          <w:rFonts w:ascii="Calibri" w:hAnsi="Calibri" w:cs="Arial"/>
+          <w:sz w:val="24"/>
+          <w:szCs w:val="24"/>
+        </w:rPr>
+        <w:t>ization</w:t>
+      </w:r>
+      <w:r>
+        <w:rPr>
+          <w:rFonts w:ascii="Calibri" w:hAnsi="Calibri" w:cs="Arial"/>
+          <w:sz w:val="24"/>
+          <w:szCs w:val="24"/>
+        </w:rPr>
+        <w:t xml:space="preserve"> </w:t>
+      </w:r>
+      <w:bookmarkEnd w:id="2"/>
+      <w:bookmarkEnd w:id="3"/>
+      <w:r>
+        <w:rPr>
+          <w:rFonts w:ascii="Calibri" w:hAnsi="Calibri" w:cs="Arial"/>
+          <w:sz w:val="24"/>
+          <w:szCs w:val="24"/>
+        </w:rPr>
+        <w:t>operation on IO</w:t>
       </w:r>
       <w:r>
         <w:rPr>
@@ -1848,15 +2272,217 @@
           <w:szCs w:val="24"/>
         </w:rPr>
         <w:lastRenderedPageBreak/>
-        <w:t xml:space="preserve">For database selection, to choose sql or non-sql is a big discussion topic. Basically from my experiences if </w:t>
-      </w:r>
-      <w:r>
-        <w:rPr>
-          <w:rFonts w:ascii="Calibri" w:hAnsi="Calibri" w:cs="Arial"/>
-          <w:sz w:val="24"/>
-          <w:szCs w:val="24"/>
-        </w:rPr>
-        <w:t>logic is complex and lots of foreign relationship existing, just use Sql database. If no much foreign constrait, tables can be designed to objects,  nosql database is very convenient, nosql db(mango) itself api provides lots function to modeling, json convetion.  To this case I chose  sqlite3 as a local file for easily querying.</w:t>
+        <w:t xml:space="preserve">For database selection, to choose </w:t>
+      </w:r>
+      <w:proofErr w:type="spellStart"/>
+      <w:r>
+        <w:rPr>
+          <w:rFonts w:ascii="Calibri" w:hAnsi="Calibri" w:cs="Arial"/>
+          <w:sz w:val="24"/>
+          <w:szCs w:val="24"/>
+        </w:rPr>
+        <w:t>sql</w:t>
+      </w:r>
+      <w:proofErr w:type="spellEnd"/>
+      <w:r>
+        <w:rPr>
+          <w:rFonts w:ascii="Calibri" w:hAnsi="Calibri" w:cs="Arial"/>
+          <w:sz w:val="24"/>
+          <w:szCs w:val="24"/>
+        </w:rPr>
+        <w:t xml:space="preserve"> or non-</w:t>
+      </w:r>
+      <w:proofErr w:type="spellStart"/>
+      <w:r>
+        <w:rPr>
+          <w:rFonts w:ascii="Calibri" w:hAnsi="Calibri" w:cs="Arial"/>
+          <w:sz w:val="24"/>
+          <w:szCs w:val="24"/>
+        </w:rPr>
+        <w:t>sql</w:t>
+      </w:r>
+      <w:proofErr w:type="spellEnd"/>
+      <w:r>
+        <w:rPr>
+          <w:rFonts w:ascii="Calibri" w:hAnsi="Calibri" w:cs="Arial"/>
+          <w:sz w:val="24"/>
+          <w:szCs w:val="24"/>
+        </w:rPr>
+        <w:t xml:space="preserve"> is a big discussion topic. Basically from my experiences if </w:t>
+      </w:r>
+      <w:r>
+        <w:rPr>
+          <w:rFonts w:ascii="Calibri" w:hAnsi="Calibri" w:cs="Arial"/>
+          <w:sz w:val="24"/>
+          <w:szCs w:val="24"/>
+        </w:rPr>
+        <w:t xml:space="preserve">logic is complex and lots of foreign relationship existing, just use </w:t>
+      </w:r>
+      <w:proofErr w:type="spellStart"/>
+      <w:r>
+        <w:rPr>
+          <w:rFonts w:ascii="Calibri" w:hAnsi="Calibri" w:cs="Arial"/>
+          <w:sz w:val="24"/>
+          <w:szCs w:val="24"/>
+        </w:rPr>
+        <w:t>Sql</w:t>
+      </w:r>
+      <w:proofErr w:type="spellEnd"/>
+      <w:r>
+        <w:rPr>
+          <w:rFonts w:ascii="Calibri" w:hAnsi="Calibri" w:cs="Arial"/>
+          <w:sz w:val="24"/>
+          <w:szCs w:val="24"/>
+        </w:rPr>
+        <w:t xml:space="preserve"> database. If no much foreign </w:t>
+      </w:r>
+      <w:r>
+        <w:rPr>
+          <w:rFonts w:ascii="Calibri" w:hAnsi="Calibri" w:cs="Arial"/>
+          <w:sz w:val="24"/>
+          <w:szCs w:val="24"/>
+        </w:rPr>
+        <w:t>constraint</w:t>
+      </w:r>
+      <w:r>
+        <w:rPr>
+          <w:rFonts w:ascii="Calibri" w:hAnsi="Calibri" w:cs="Arial"/>
+          <w:sz w:val="24"/>
+          <w:szCs w:val="24"/>
+        </w:rPr>
+        <w:t>, tables can be designed to objects</w:t>
+      </w:r>
+      <w:proofErr w:type="gramStart"/>
+      <w:r>
+        <w:rPr>
+          <w:rFonts w:ascii="Calibri" w:hAnsi="Calibri" w:cs="Arial"/>
+          <w:sz w:val="24"/>
+          <w:szCs w:val="24"/>
+        </w:rPr>
+        <w:t xml:space="preserve">,  </w:t>
+      </w:r>
+      <w:proofErr w:type="spellStart"/>
+      <w:r>
+        <w:rPr>
+          <w:rFonts w:ascii="Calibri" w:hAnsi="Calibri" w:cs="Arial"/>
+          <w:sz w:val="24"/>
+          <w:szCs w:val="24"/>
+        </w:rPr>
+        <w:t>nosql</w:t>
+      </w:r>
+      <w:proofErr w:type="spellEnd"/>
+      <w:proofErr w:type="gramEnd"/>
+      <w:r>
+        <w:rPr>
+          <w:rFonts w:ascii="Calibri" w:hAnsi="Calibri" w:cs="Arial"/>
+          <w:sz w:val="24"/>
+          <w:szCs w:val="24"/>
+        </w:rPr>
+        <w:t xml:space="preserve"> database is very convenient, </w:t>
+      </w:r>
+      <w:proofErr w:type="spellStart"/>
+      <w:r>
+        <w:rPr>
+          <w:rFonts w:ascii="Calibri" w:hAnsi="Calibri" w:cs="Arial"/>
+          <w:sz w:val="24"/>
+          <w:szCs w:val="24"/>
+        </w:rPr>
+        <w:t>nosql</w:t>
+      </w:r>
+      <w:proofErr w:type="spellEnd"/>
+      <w:r>
+        <w:rPr>
+          <w:rFonts w:ascii="Calibri" w:hAnsi="Calibri" w:cs="Arial"/>
+          <w:sz w:val="24"/>
+          <w:szCs w:val="24"/>
+        </w:rPr>
+        <w:t xml:space="preserve"> </w:t>
+      </w:r>
+      <w:proofErr w:type="spellStart"/>
+      <w:r>
+        <w:rPr>
+          <w:rFonts w:ascii="Calibri" w:hAnsi="Calibri" w:cs="Arial"/>
+          <w:sz w:val="24"/>
+          <w:szCs w:val="24"/>
+        </w:rPr>
+        <w:t>db</w:t>
+      </w:r>
+      <w:proofErr w:type="spellEnd"/>
+      <w:r>
+        <w:rPr>
+          <w:rFonts w:ascii="Calibri" w:hAnsi="Calibri" w:cs="Arial"/>
+          <w:sz w:val="24"/>
+          <w:szCs w:val="24"/>
+        </w:rPr>
+        <w:t xml:space="preserve">(mango) itself </w:t>
+      </w:r>
+      <w:proofErr w:type="spellStart"/>
+      <w:r>
+        <w:rPr>
+          <w:rFonts w:ascii="Calibri" w:hAnsi="Calibri" w:cs="Arial"/>
+          <w:sz w:val="24"/>
+          <w:szCs w:val="24"/>
+        </w:rPr>
+        <w:t>api</w:t>
+      </w:r>
+      <w:proofErr w:type="spellEnd"/>
+      <w:r>
+        <w:rPr>
+          <w:rFonts w:ascii="Calibri" w:hAnsi="Calibri" w:cs="Arial"/>
+          <w:sz w:val="24"/>
+          <w:szCs w:val="24"/>
+        </w:rPr>
+        <w:t xml:space="preserve"> provides lots function to modeling, </w:t>
+      </w:r>
+      <w:proofErr w:type="spellStart"/>
+      <w:r>
+        <w:rPr>
+          <w:rFonts w:ascii="Calibri" w:hAnsi="Calibri" w:cs="Arial"/>
+          <w:sz w:val="24"/>
+          <w:szCs w:val="24"/>
+        </w:rPr>
+        <w:t>json</w:t>
+      </w:r>
+      <w:proofErr w:type="spellEnd"/>
+      <w:r>
+        <w:rPr>
+          <w:rFonts w:ascii="Calibri" w:hAnsi="Calibri" w:cs="Arial"/>
+          <w:sz w:val="24"/>
+          <w:szCs w:val="24"/>
+        </w:rPr>
+        <w:t xml:space="preserve"> conve</w:t>
+      </w:r>
+      <w:r>
+        <w:rPr>
+          <w:rFonts w:ascii="Calibri" w:hAnsi="Calibri" w:cs="Arial"/>
+          <w:sz w:val="24"/>
+          <w:szCs w:val="24"/>
+        </w:rPr>
+        <w:t>n</w:t>
+      </w:r>
+      <w:r>
+        <w:rPr>
+          <w:rFonts w:ascii="Calibri" w:hAnsi="Calibri" w:cs="Arial"/>
+          <w:sz w:val="24"/>
+          <w:szCs w:val="24"/>
+        </w:rPr>
+        <w:t xml:space="preserve">tion.  To this case I </w:t>
+      </w:r>
+      <w:r>
+        <w:rPr>
+          <w:rFonts w:ascii="Calibri" w:hAnsi="Calibri" w:cs="Arial"/>
+          <w:sz w:val="24"/>
+          <w:szCs w:val="24"/>
+        </w:rPr>
+        <w:t>chose sqlite3</w:t>
+      </w:r>
+      <w:r>
+        <w:rPr>
+          <w:rFonts w:ascii="Calibri" w:hAnsi="Calibri" w:cs="Arial"/>
+          <w:sz w:val="24"/>
+          <w:szCs w:val="24"/>
+        </w:rPr>
+        <w:t xml:space="preserve"> as a local file for easily querying.</w:t>
       </w:r>
       <w:r>
         <w:rPr>
@@ -1883,6 +2509,7 @@
         </w:rPr>
         <w:t xml:space="preserve">Framework applied:        </w:t>
       </w:r>
+      <w:proofErr w:type="spellStart"/>
       <w:r>
         <w:rPr>
           <w:rFonts w:ascii="Calibri" w:hAnsi="Calibri" w:cs="Arial"/>
@@ -1890,7 +2517,17 @@
           <w:szCs w:val="24"/>
           <w:highlight w:val="yellow"/>
         </w:rPr>
-        <w:t>Nodejs + express4 + sqlite3</w:t>
+        <w:t>Nodejs</w:t>
+      </w:r>
+      <w:proofErr w:type="spellEnd"/>
+      <w:r>
+        <w:rPr>
+          <w:rFonts w:ascii="Calibri" w:hAnsi="Calibri" w:cs="Arial"/>
+          <w:sz w:val="24"/>
+          <w:szCs w:val="24"/>
+          <w:highlight w:val="yellow"/>
+        </w:rPr>
+        <w:t xml:space="preserve"> + express4 + sqlite3</w:t>
       </w:r>
     </w:p>
     <w:p>
@@ -1967,7 +2604,43 @@
           <w:sz w:val="24"/>
           <w:szCs w:val="24"/>
         </w:rPr>
-        <w:t>(postman has issue to work with express,  post with application/json content type always failed</w:t>
+        <w:t>(</w:t>
+      </w:r>
+      <w:proofErr w:type="gramStart"/>
+      <w:r>
+        <w:rPr>
+          <w:rFonts w:ascii="Calibri" w:hAnsi="Calibri" w:cs="Arial"/>
+          <w:sz w:val="24"/>
+          <w:szCs w:val="24"/>
+        </w:rPr>
+        <w:t>postman</w:t>
+      </w:r>
+      <w:proofErr w:type="gramEnd"/>
+      <w:r>
+        <w:rPr>
+          <w:rFonts w:ascii="Calibri" w:hAnsi="Calibri" w:cs="Arial"/>
+          <w:sz w:val="24"/>
+          <w:szCs w:val="24"/>
+        </w:rPr>
+        <w:t xml:space="preserve"> has issue to work with express,  post with application/</w:t>
+      </w:r>
+      <w:proofErr w:type="spellStart"/>
+      <w:r>
+        <w:rPr>
+          <w:rFonts w:ascii="Calibri" w:hAnsi="Calibri" w:cs="Arial"/>
+          <w:sz w:val="24"/>
+          <w:szCs w:val="24"/>
+        </w:rPr>
+        <w:t>json</w:t>
+      </w:r>
+      <w:proofErr w:type="spellEnd"/>
+      <w:r>
+        <w:rPr>
+          <w:rFonts w:ascii="Calibri" w:hAnsi="Calibri" w:cs="Arial"/>
+          <w:sz w:val="24"/>
+          <w:szCs w:val="24"/>
+        </w:rPr>
+        <w:t xml:space="preserve"> content type always failed</w:t>
       </w:r>
       <w:r>
         <w:rPr>
@@ -2033,6 +2706,7 @@
         </w:rPr>
         <w:t xml:space="preserve">3.1 </w:t>
       </w:r>
+      <w:proofErr w:type="gramStart"/>
       <w:r>
         <w:rPr>
           <w:rFonts w:ascii="Calibri" w:hAnsi="Calibri" w:cs="Arial"/>
@@ -2051,6 +2725,7 @@
         </w:rPr>
         <w:t>RL</w:t>
       </w:r>
+      <w:proofErr w:type="gramEnd"/>
       <w:r>
         <w:rPr>
           <w:rFonts w:ascii="Calibri" w:hAnsi="Calibri" w:cs="Arial"/>
@@ -2103,7 +2778,63 @@
           <w:sz w:val="24"/>
           <w:szCs w:val="24"/>
         </w:rPr>
-        <w:t xml:space="preserve">/api   indicates these urls are for web api.   </w:t>
+        <w:t>/</w:t>
+      </w:r>
+      <w:proofErr w:type="spellStart"/>
+      <w:proofErr w:type="gramStart"/>
+      <w:r>
+        <w:rPr>
+          <w:rFonts w:ascii="Calibri" w:hAnsi="Calibri" w:cs="Arial"/>
+          <w:sz w:val="24"/>
+          <w:szCs w:val="24"/>
+        </w:rPr>
+        <w:t>api</w:t>
+      </w:r>
+      <w:proofErr w:type="spellEnd"/>
+      <w:proofErr w:type="gramEnd"/>
+      <w:r>
+        <w:rPr>
+          <w:rFonts w:ascii="Calibri" w:hAnsi="Calibri" w:cs="Arial"/>
+          <w:sz w:val="24"/>
+          <w:szCs w:val="24"/>
+        </w:rPr>
+        <w:t xml:space="preserve">   indicates these </w:t>
+      </w:r>
+      <w:proofErr w:type="spellStart"/>
+      <w:r>
+        <w:rPr>
+          <w:rFonts w:ascii="Calibri" w:hAnsi="Calibri" w:cs="Arial"/>
+          <w:sz w:val="24"/>
+          <w:szCs w:val="24"/>
+        </w:rPr>
+        <w:t>urls</w:t>
+      </w:r>
+      <w:proofErr w:type="spellEnd"/>
+      <w:r>
+        <w:rPr>
+          <w:rFonts w:ascii="Calibri" w:hAnsi="Calibri" w:cs="Arial"/>
+          <w:sz w:val="24"/>
+          <w:szCs w:val="24"/>
+        </w:rPr>
+        <w:t xml:space="preserve"> are for web </w:t>
+      </w:r>
+      <w:proofErr w:type="spellStart"/>
+      <w:r>
+        <w:rPr>
+          <w:rFonts w:ascii="Calibri" w:hAnsi="Calibri" w:cs="Arial"/>
+          <w:sz w:val="24"/>
+          <w:szCs w:val="24"/>
+        </w:rPr>
+        <w:t>api</w:t>
+      </w:r>
+      <w:proofErr w:type="spellEnd"/>
+      <w:r>
+        <w:rPr>
+          <w:rFonts w:ascii="Calibri" w:hAnsi="Calibri" w:cs="Arial"/>
+          <w:sz w:val="24"/>
+          <w:szCs w:val="24"/>
+        </w:rPr>
+        <w:t xml:space="preserve">.   </w:t>
       </w:r>
     </w:p>
     <w:p>
@@ -2120,8 +2851,26 @@
           <w:sz w:val="24"/>
           <w:szCs w:val="24"/>
         </w:rPr>
-        <w:t xml:space="preserve">/friends  indicates the path are related to all operations of friends.  </w:t>
-      </w:r>
+        <w:t>/</w:t>
+      </w:r>
+      <w:r>
+        <w:rPr>
+          <w:rFonts w:ascii="Calibri" w:hAnsi="Calibri" w:cs="Arial"/>
+          <w:sz w:val="24"/>
+          <w:szCs w:val="24"/>
+        </w:rPr>
+        <w:t>friends indicates</w:t>
+      </w:r>
+      <w:r>
+        <w:rPr>
+          <w:rFonts w:ascii="Calibri" w:hAnsi="Calibri" w:cs="Arial"/>
+          <w:sz w:val="24"/>
+          <w:szCs w:val="24"/>
+        </w:rPr>
+        <w:t xml:space="preserve"> the path are related to all operations of friends.  </w:t>
+      </w:r>
+      <w:bookmarkStart w:id="4" w:name="_GoBack"/>
+      <w:bookmarkEnd w:id="4"/>
     </w:p>
     <w:tbl>
       <w:tblPr>
@@ -2220,8 +2969,76 @@
                 <w:sz w:val="24"/>
                 <w:szCs w:val="24"/>
               </w:rPr>
-              <w:t>http://localhost:3000/api/friends/MakeFriends</w:t>
-            </w:r>
+              <w:t>htt</w:t>
+            </w:r>
+            <w:r>
+              <w:rPr>
+                <w:rFonts w:ascii="Calibri" w:hAnsi="Calibri" w:cs="Arial"/>
+                <w:sz w:val="24"/>
+                <w:szCs w:val="24"/>
+              </w:rPr>
+              <w:t>p://localhost:3000/api/friends/m</w:t>
+            </w:r>
+            <w:r>
+              <w:rPr>
+                <w:rFonts w:ascii="Calibri" w:hAnsi="Calibri" w:cs="Arial"/>
+                <w:sz w:val="24"/>
+                <w:szCs w:val="24"/>
+              </w:rPr>
+              <w:t>akeFriends</w:t>
+            </w:r>
+          </w:p>
+        </w:tc>
+      </w:tr>
+      <w:tr>
+        <w:trPr>
+          <w:trHeight w:val="485"/>
+        </w:trPr>
+        <w:tc>
+          <w:tcPr>
+            <w:tcW w:w="1705" w:type="dxa"/>
+          </w:tcPr>
+          <w:p>
+            <w:pPr>
+              <w:rPr>
+                <w:rFonts w:ascii="Calibri" w:hAnsi="Calibri" w:cs="Arial"/>
+                <w:sz w:val="24"/>
+                <w:szCs w:val="24"/>
+              </w:rPr>
+            </w:pPr>
+            <w:r>
+              <w:rPr>
+                <w:rFonts w:ascii="Calibri" w:hAnsi="Calibri" w:cs="Arial"/>
+                <w:sz w:val="24"/>
+                <w:szCs w:val="24"/>
+              </w:rPr>
+              <w:t>Get friends</w:t>
+            </w:r>
+          </w:p>
+        </w:tc>
+        <w:tc>
+          <w:tcPr>
+            <w:tcW w:w="6592" w:type="dxa"/>
+          </w:tcPr>
+          <w:p>
+            <w:pPr>
+              <w:rPr>
+                <w:rFonts w:ascii="Calibri" w:hAnsi="Calibri" w:cs="Arial"/>
+                <w:sz w:val="24"/>
+                <w:szCs w:val="24"/>
+              </w:rPr>
+            </w:pPr>
+            <w:hyperlink r:id="rId6" w:history="1">
+              <w:r>
+                <w:rPr>
+                  <w:rStyle w:val="Hyperlink"/>
+                  <w:rFonts w:ascii="Calibri" w:hAnsi="Calibri" w:cs="Arial"/>
+                  <w:sz w:val="24"/>
+                  <w:szCs w:val="24"/>
+                </w:rPr>
+                <w:t>http://localhost:3000/api/friends/getFriends</w:t>
+              </w:r>
+            </w:hyperlink>
           </w:p>
         </w:tc>
       </w:tr>
@@ -2244,7 +3061,7 @@
                 <w:sz w:val="24"/>
                 <w:szCs w:val="24"/>
               </w:rPr>
-              <w:t>Get friends</w:t>
+              <w:t>Get common friends</w:t>
             </w:r>
           </w:p>
         </w:tc>
@@ -2266,7 +3083,23 @@
                 <w:sz w:val="24"/>
                 <w:szCs w:val="24"/>
               </w:rPr>
-              <w:t>http://localhost:3000/api/friends/GetFriends</w:t>
+              <w:t>http://localhost:3000/api/friends/</w:t>
+            </w:r>
+            <w:r>
+              <w:rPr>
+                <w:rFonts w:ascii="Calibri" w:hAnsi="Calibri" w:cs="Arial"/>
+                <w:sz w:val="24"/>
+                <w:szCs w:val="24"/>
+              </w:rPr>
+              <w:t>g</w:t>
+            </w:r>
+            <w:r>
+              <w:rPr>
+                <w:rFonts w:ascii="Calibri" w:hAnsi="Calibri" w:cs="Arial"/>
+                <w:sz w:val="24"/>
+                <w:szCs w:val="24"/>
+              </w:rPr>
+              <w:t>etCommonFriends</w:t>
             </w:r>
           </w:p>
         </w:tc>
@@ -2290,7 +3123,7 @@
                 <w:sz w:val="24"/>
                 <w:szCs w:val="24"/>
               </w:rPr>
-              <w:t>Get common friends</w:t>
+              <w:t>Subscript to an email</w:t>
             </w:r>
           </w:p>
         </w:tc>
@@ -2312,7 +3145,23 @@
                 <w:sz w:val="24"/>
                 <w:szCs w:val="24"/>
               </w:rPr>
-              <w:t>http://localhost:3000/api/friends/GetCommonFriends</w:t>
+              <w:t>http://localhost:3000/api/friends/</w:t>
+            </w:r>
+            <w:r>
+              <w:rPr>
+                <w:rFonts w:ascii="Calibri" w:hAnsi="Calibri" w:cs="Arial"/>
+                <w:sz w:val="24"/>
+                <w:szCs w:val="24"/>
+              </w:rPr>
+              <w:t>s</w:t>
+            </w:r>
+            <w:r>
+              <w:rPr>
+                <w:rFonts w:ascii="Calibri" w:hAnsi="Calibri" w:cs="Arial"/>
+                <w:sz w:val="24"/>
+                <w:szCs w:val="24"/>
+              </w:rPr>
+              <w:t>ubUpdates</w:t>
             </w:r>
           </w:p>
         </w:tc>
@@ -2336,7 +3185,7 @@
                 <w:sz w:val="24"/>
                 <w:szCs w:val="24"/>
               </w:rPr>
-              <w:t>Subscript to an email</w:t>
+              <w:t>Block an email</w:t>
             </w:r>
           </w:p>
         </w:tc>
@@ -2358,7 +3207,23 @@
                 <w:sz w:val="24"/>
                 <w:szCs w:val="24"/>
               </w:rPr>
-              <w:t>http://localhost:3000/api/friends/SubUpdates</w:t>
+              <w:t>http://localhost:3000/api/friends/</w:t>
+            </w:r>
+            <w:r>
+              <w:rPr>
+                <w:rFonts w:ascii="Calibri" w:hAnsi="Calibri" w:cs="Arial"/>
+                <w:sz w:val="24"/>
+                <w:szCs w:val="24"/>
+              </w:rPr>
+              <w:t>b</w:t>
+            </w:r>
+            <w:r>
+              <w:rPr>
+                <w:rFonts w:ascii="Calibri" w:hAnsi="Calibri" w:cs="Arial"/>
+                <w:sz w:val="24"/>
+                <w:szCs w:val="24"/>
+              </w:rPr>
+              <w:t>lockUpdates</w:t>
             </w:r>
           </w:p>
         </w:tc>
@@ -2382,7 +3247,7 @@
                 <w:sz w:val="24"/>
                 <w:szCs w:val="24"/>
               </w:rPr>
-              <w:t>Block an email</w:t>
+              <w:t>Get all emails for one email updates</w:t>
             </w:r>
           </w:p>
         </w:tc>
@@ -2404,53 +3269,23 @@
                 <w:sz w:val="24"/>
                 <w:szCs w:val="24"/>
               </w:rPr>
-              <w:t>http://localhost:3000/api/friends/BlockUpdates</w:t>
-            </w:r>
-          </w:p>
-        </w:tc>
-      </w:tr>
-      <w:tr>
-        <w:tc>
-          <w:tcPr>
-            <w:tcW w:w="1705" w:type="dxa"/>
-          </w:tcPr>
-          <w:p>
-            <w:pPr>
+              <w:t>http://localhost:3000/api/friends/</w:t>
+            </w:r>
+            <w:r>
               <w:rPr>
                 <w:rFonts w:ascii="Calibri" w:hAnsi="Calibri" w:cs="Arial"/>
                 <w:sz w:val="24"/>
                 <w:szCs w:val="24"/>
               </w:rPr>
-            </w:pPr>
+              <w:t>g</w:t>
+            </w:r>
             <w:r>
               <w:rPr>
                 <w:rFonts w:ascii="Calibri" w:hAnsi="Calibri" w:cs="Arial"/>
                 <w:sz w:val="24"/>
                 <w:szCs w:val="24"/>
               </w:rPr>
-              <w:t>Get all emails for one email updates</w:t>
-            </w:r>
-          </w:p>
-        </w:tc>
-        <w:tc>
-          <w:tcPr>
-            <w:tcW w:w="6592" w:type="dxa"/>
-          </w:tcPr>
-          <w:p>
-            <w:pPr>
-              <w:rPr>
-                <w:rFonts w:ascii="Calibri" w:hAnsi="Calibri" w:cs="Arial"/>
-                <w:sz w:val="24"/>
-                <w:szCs w:val="24"/>
-              </w:rPr>
-            </w:pPr>
-            <w:r>
-              <w:rPr>
-                <w:rFonts w:ascii="Calibri" w:hAnsi="Calibri" w:cs="Arial"/>
-                <w:sz w:val="24"/>
-                <w:szCs w:val="24"/>
-              </w:rPr>
-              <w:t>http://localhost:3000/api/friends/GetEmailsForUpdates</w:t>
+              <w:t>etEmailsForUpdates</w:t>
             </w:r>
           </w:p>
         </w:tc>
@@ -2603,6 +3438,7 @@
                 <w:shd w:val="pct15" w:color="auto" w:fill="FFFFFF"/>
               </w:rPr>
             </w:pPr>
+            <w:proofErr w:type="spellStart"/>
             <w:r>
               <w:rPr>
                 <w:rFonts w:ascii="Calibri" w:hAnsi="Calibri" w:cs="Arial"/>
@@ -2612,6 +3448,7 @@
               </w:rPr>
               <w:t>ReqEmail</w:t>
             </w:r>
+            <w:proofErr w:type="spellEnd"/>
             <w:r>
               <w:rPr>
                 <w:rFonts w:ascii="Calibri" w:hAnsi="Calibri" w:cs="Arial"/>
@@ -2637,6 +3474,7 @@
                 <w:shd w:val="pct15" w:color="auto" w:fill="FFFFFF"/>
               </w:rPr>
             </w:pPr>
+            <w:proofErr w:type="spellStart"/>
             <w:r>
               <w:rPr>
                 <w:rFonts w:ascii="Calibri" w:hAnsi="Calibri" w:cs="Arial"/>
@@ -2646,6 +3484,7 @@
               </w:rPr>
               <w:t>TargetEmail</w:t>
             </w:r>
+            <w:proofErr w:type="spellEnd"/>
           </w:p>
           <w:p>
             <w:pPr>
@@ -2744,7 +3583,15 @@
                 <w:sz w:val="24"/>
                 <w:szCs w:val="24"/>
               </w:rPr>
-              <w:t>Primary key, auto incresement</w:t>
+              <w:t xml:space="preserve">Primary key, auto </w:t>
+            </w:r>
+            <w:r>
+              <w:rPr>
+                <w:rFonts w:ascii="Calibri" w:hAnsi="Calibri" w:cs="Arial"/>
+                <w:sz w:val="24"/>
+                <w:szCs w:val="24"/>
+              </w:rPr>
+              <w:t>increment</w:t>
             </w:r>
           </w:p>
         </w:tc>
@@ -2847,6 +3694,7 @@
                 <w:sz w:val="24"/>
                 <w:szCs w:val="24"/>
               </w:rPr>
+              <w:lastRenderedPageBreak/>
               <w:t xml:space="preserve">3 – block   </w:t>
             </w:r>
           </w:p>
@@ -2876,7 +3724,25 @@
           <w:sz w:val="24"/>
           <w:szCs w:val="24"/>
         </w:rPr>
-        <w:t xml:space="preserve">*Note: Type has three different values:   1, 2,3 </w:t>
+        <w:t>*Note: Type has three different values:   1, 2</w:t>
+      </w:r>
+      <w:proofErr w:type="gramStart"/>
+      <w:r>
+        <w:rPr>
+          <w:rFonts w:ascii="Calibri" w:hAnsi="Calibri" w:cs="Arial"/>
+          <w:sz w:val="24"/>
+          <w:szCs w:val="24"/>
+        </w:rPr>
+        <w:t>,3</w:t>
+      </w:r>
+      <w:proofErr w:type="gramEnd"/>
+      <w:r>
+        <w:rPr>
+          <w:rFonts w:ascii="Calibri" w:hAnsi="Calibri" w:cs="Arial"/>
+          <w:sz w:val="24"/>
+          <w:szCs w:val="24"/>
+        </w:rPr>
+        <w:t xml:space="preserve"> </w:t>
       </w:r>
     </w:p>
     <w:p>
@@ -2893,7 +3759,43 @@
           <w:sz w:val="24"/>
           <w:szCs w:val="24"/>
         </w:rPr>
-        <w:t xml:space="preserve">       1 indicates that ReqEmail made friends with TargetEmail.</w:t>
+        <w:t xml:space="preserve">       1 indicates that </w:t>
+      </w:r>
+      <w:proofErr w:type="spellStart"/>
+      <w:r>
+        <w:rPr>
+          <w:rFonts w:ascii="Calibri" w:hAnsi="Calibri" w:cs="Arial"/>
+          <w:sz w:val="24"/>
+          <w:szCs w:val="24"/>
+        </w:rPr>
+        <w:t>ReqEmail</w:t>
+      </w:r>
+      <w:proofErr w:type="spellEnd"/>
+      <w:r>
+        <w:rPr>
+          <w:rFonts w:ascii="Calibri" w:hAnsi="Calibri" w:cs="Arial"/>
+          <w:sz w:val="24"/>
+          <w:szCs w:val="24"/>
+        </w:rPr>
+        <w:t xml:space="preserve"> made friends with </w:t>
+      </w:r>
+      <w:proofErr w:type="spellStart"/>
+      <w:r>
+        <w:rPr>
+          <w:rFonts w:ascii="Calibri" w:hAnsi="Calibri" w:cs="Arial"/>
+          <w:sz w:val="24"/>
+          <w:szCs w:val="24"/>
+        </w:rPr>
+        <w:t>TargetEmail</w:t>
+      </w:r>
+      <w:proofErr w:type="spellEnd"/>
+      <w:r>
+        <w:rPr>
+          <w:rFonts w:ascii="Calibri" w:hAnsi="Calibri" w:cs="Arial"/>
+          <w:sz w:val="24"/>
+          <w:szCs w:val="24"/>
+        </w:rPr>
+        <w:t>.</w:t>
       </w:r>
     </w:p>
     <w:p>
@@ -2910,7 +3812,61 @@
           <w:sz w:val="24"/>
           <w:szCs w:val="24"/>
         </w:rPr>
-        <w:t xml:space="preserve">       2  indicates that ReqEmail  subscribed TargetEmail to receive its updates</w:t>
+        <w:t xml:space="preserve">       </w:t>
+      </w:r>
+      <w:proofErr w:type="gramStart"/>
+      <w:r>
+        <w:rPr>
+          <w:rFonts w:ascii="Calibri" w:hAnsi="Calibri" w:cs="Arial"/>
+          <w:sz w:val="24"/>
+          <w:szCs w:val="24"/>
+        </w:rPr>
+        <w:t>2  indicates</w:t>
+      </w:r>
+      <w:proofErr w:type="gramEnd"/>
+      <w:r>
+        <w:rPr>
+          <w:rFonts w:ascii="Calibri" w:hAnsi="Calibri" w:cs="Arial"/>
+          <w:sz w:val="24"/>
+          <w:szCs w:val="24"/>
+        </w:rPr>
+        <w:t xml:space="preserve"> that </w:t>
+      </w:r>
+      <w:proofErr w:type="spellStart"/>
+      <w:r>
+        <w:rPr>
+          <w:rFonts w:ascii="Calibri" w:hAnsi="Calibri" w:cs="Arial"/>
+          <w:sz w:val="24"/>
+          <w:szCs w:val="24"/>
+        </w:rPr>
+        <w:t>ReqEmail</w:t>
+      </w:r>
+      <w:proofErr w:type="spellEnd"/>
+      <w:r>
+        <w:rPr>
+          <w:rFonts w:ascii="Calibri" w:hAnsi="Calibri" w:cs="Arial"/>
+          <w:sz w:val="24"/>
+          <w:szCs w:val="24"/>
+        </w:rPr>
+        <w:t xml:space="preserve">  subscribed </w:t>
+      </w:r>
+      <w:proofErr w:type="spellStart"/>
+      <w:r>
+        <w:rPr>
+          <w:rFonts w:ascii="Calibri" w:hAnsi="Calibri" w:cs="Arial"/>
+          <w:sz w:val="24"/>
+          <w:szCs w:val="24"/>
+        </w:rPr>
+        <w:t>TargetEmail</w:t>
+      </w:r>
+      <w:proofErr w:type="spellEnd"/>
+      <w:r>
+        <w:rPr>
+          <w:rFonts w:ascii="Calibri" w:hAnsi="Calibri" w:cs="Arial"/>
+          <w:sz w:val="24"/>
+          <w:szCs w:val="24"/>
+        </w:rPr>
+        <w:t xml:space="preserve"> to receive its updates</w:t>
       </w:r>
     </w:p>
     <w:p>
@@ -2927,7 +3883,61 @@
           <w:sz w:val="24"/>
           <w:szCs w:val="24"/>
         </w:rPr>
-        <w:t xml:space="preserve">       3  indicates that ReqEmail blocked TargetEmail to hide its updates</w:t>
+        <w:t xml:space="preserve">       </w:t>
+      </w:r>
+      <w:proofErr w:type="gramStart"/>
+      <w:r>
+        <w:rPr>
+          <w:rFonts w:ascii="Calibri" w:hAnsi="Calibri" w:cs="Arial"/>
+          <w:sz w:val="24"/>
+          <w:szCs w:val="24"/>
+        </w:rPr>
+        <w:t>3  indicates</w:t>
+      </w:r>
+      <w:proofErr w:type="gramEnd"/>
+      <w:r>
+        <w:rPr>
+          <w:rFonts w:ascii="Calibri" w:hAnsi="Calibri" w:cs="Arial"/>
+          <w:sz w:val="24"/>
+          <w:szCs w:val="24"/>
+        </w:rPr>
+        <w:t xml:space="preserve"> that </w:t>
+      </w:r>
+      <w:proofErr w:type="spellStart"/>
+      <w:r>
+        <w:rPr>
+          <w:rFonts w:ascii="Calibri" w:hAnsi="Calibri" w:cs="Arial"/>
+          <w:sz w:val="24"/>
+          <w:szCs w:val="24"/>
+        </w:rPr>
+        <w:t>ReqEmail</w:t>
+      </w:r>
+      <w:proofErr w:type="spellEnd"/>
+      <w:r>
+        <w:rPr>
+          <w:rFonts w:ascii="Calibri" w:hAnsi="Calibri" w:cs="Arial"/>
+          <w:sz w:val="24"/>
+          <w:szCs w:val="24"/>
+        </w:rPr>
+        <w:t xml:space="preserve"> blocked </w:t>
+      </w:r>
+      <w:proofErr w:type="spellStart"/>
+      <w:r>
+        <w:rPr>
+          <w:rFonts w:ascii="Calibri" w:hAnsi="Calibri" w:cs="Arial"/>
+          <w:sz w:val="24"/>
+          <w:szCs w:val="24"/>
+        </w:rPr>
+        <w:t>TargetEmail</w:t>
+      </w:r>
+      <w:proofErr w:type="spellEnd"/>
+      <w:r>
+        <w:rPr>
+          <w:rFonts w:ascii="Calibri" w:hAnsi="Calibri" w:cs="Arial"/>
+          <w:sz w:val="24"/>
+          <w:szCs w:val="24"/>
+        </w:rPr>
+        <w:t xml:space="preserve"> to hide its updates</w:t>
       </w:r>
     </w:p>
     <w:p>
@@ -2939,6 +3949,7 @@
           <w:szCs w:val="24"/>
         </w:rPr>
       </w:pPr>
+      <w:proofErr w:type="gramStart"/>
       <w:r>
         <w:rPr>
           <w:rFonts w:ascii="Calibri" w:hAnsi="Calibri" w:cs="Arial"/>
@@ -2964,7 +3975,17 @@
           <w:sz w:val="24"/>
           <w:szCs w:val="24"/>
         </w:rPr>
-        <w:t>roject file structure</w:t>
+        <w:t>roject</w:t>
+      </w:r>
+      <w:proofErr w:type="gramEnd"/>
+      <w:r>
+        <w:rPr>
+          <w:rFonts w:ascii="Calibri" w:hAnsi="Calibri" w:cs="Arial"/>
+          <w:b/>
+          <w:sz w:val="24"/>
+          <w:szCs w:val="24"/>
+        </w:rPr>
+        <w:t xml:space="preserve"> file structure</w:t>
       </w:r>
     </w:p>
     <w:p>
@@ -2981,7 +4002,135 @@
           <w:sz w:val="24"/>
           <w:szCs w:val="24"/>
         </w:rPr>
-        <w:t>Based on the files generated by the framework,  we need to add one file for our URL mapping in Router folder.  And to create a db folder for sqlite db file, and a tools.js included common functions for our api (module.exports).  so the whole picture is as below:</w:t>
+        <w:t>Based on the files generated by the framework</w:t>
+      </w:r>
+      <w:proofErr w:type="gramStart"/>
+      <w:r>
+        <w:rPr>
+          <w:rFonts w:ascii="Calibri" w:hAnsi="Calibri" w:cs="Arial"/>
+          <w:sz w:val="24"/>
+          <w:szCs w:val="24"/>
+        </w:rPr>
+        <w:t>,  we</w:t>
+      </w:r>
+      <w:proofErr w:type="gramEnd"/>
+      <w:r>
+        <w:rPr>
+          <w:rFonts w:ascii="Calibri" w:hAnsi="Calibri" w:cs="Arial"/>
+          <w:sz w:val="24"/>
+          <w:szCs w:val="24"/>
+        </w:rPr>
+        <w:t xml:space="preserve"> need to add one file for our URL mapping in Router folder.  And to create a </w:t>
+      </w:r>
+      <w:proofErr w:type="spellStart"/>
+      <w:r>
+        <w:rPr>
+          <w:rFonts w:ascii="Calibri" w:hAnsi="Calibri" w:cs="Arial"/>
+          <w:sz w:val="24"/>
+          <w:szCs w:val="24"/>
+        </w:rPr>
+        <w:t>db</w:t>
+      </w:r>
+      <w:proofErr w:type="spellEnd"/>
+      <w:r>
+        <w:rPr>
+          <w:rFonts w:ascii="Calibri" w:hAnsi="Calibri" w:cs="Arial"/>
+          <w:sz w:val="24"/>
+          <w:szCs w:val="24"/>
+        </w:rPr>
+        <w:t xml:space="preserve"> folder for </w:t>
+      </w:r>
+      <w:proofErr w:type="spellStart"/>
+      <w:r>
+        <w:rPr>
+          <w:rFonts w:ascii="Calibri" w:hAnsi="Calibri" w:cs="Arial"/>
+          <w:sz w:val="24"/>
+          <w:szCs w:val="24"/>
+        </w:rPr>
+        <w:t>sqlite</w:t>
+      </w:r>
+      <w:proofErr w:type="spellEnd"/>
+      <w:r>
+        <w:rPr>
+          <w:rFonts w:ascii="Calibri" w:hAnsi="Calibri" w:cs="Arial"/>
+          <w:sz w:val="24"/>
+          <w:szCs w:val="24"/>
+        </w:rPr>
+        <w:t xml:space="preserve"> </w:t>
+      </w:r>
+      <w:proofErr w:type="spellStart"/>
+      <w:r>
+        <w:rPr>
+          <w:rFonts w:ascii="Calibri" w:hAnsi="Calibri" w:cs="Arial"/>
+          <w:sz w:val="24"/>
+          <w:szCs w:val="24"/>
+        </w:rPr>
+        <w:t>db</w:t>
+      </w:r>
+      <w:proofErr w:type="spellEnd"/>
+      <w:r>
+        <w:rPr>
+          <w:rFonts w:ascii="Calibri" w:hAnsi="Calibri" w:cs="Arial"/>
+          <w:sz w:val="24"/>
+          <w:szCs w:val="24"/>
+        </w:rPr>
+        <w:t xml:space="preserve"> file, and a tools.js included common functions for our </w:t>
+      </w:r>
+      <w:proofErr w:type="spellStart"/>
+      <w:proofErr w:type="gramStart"/>
+      <w:r>
+        <w:rPr>
+          <w:rFonts w:ascii="Calibri" w:hAnsi="Calibri" w:cs="Arial"/>
+          <w:sz w:val="24"/>
+          <w:szCs w:val="24"/>
+        </w:rPr>
+        <w:t>api</w:t>
+      </w:r>
+      <w:proofErr w:type="spellEnd"/>
+      <w:proofErr w:type="gramEnd"/>
+      <w:r>
+        <w:rPr>
+          <w:rFonts w:ascii="Calibri" w:hAnsi="Calibri" w:cs="Arial"/>
+          <w:sz w:val="24"/>
+          <w:szCs w:val="24"/>
+        </w:rPr>
+        <w:t xml:space="preserve"> (</w:t>
+      </w:r>
+      <w:proofErr w:type="spellStart"/>
+      <w:r>
+        <w:rPr>
+          <w:rFonts w:ascii="Calibri" w:hAnsi="Calibri" w:cs="Arial"/>
+          <w:sz w:val="24"/>
+          <w:szCs w:val="24"/>
+        </w:rPr>
+        <w:t>module.exports</w:t>
+      </w:r>
+      <w:proofErr w:type="spellEnd"/>
+      <w:r>
+        <w:rPr>
+          <w:rFonts w:ascii="Calibri" w:hAnsi="Calibri" w:cs="Arial"/>
+          <w:sz w:val="24"/>
+          <w:szCs w:val="24"/>
+        </w:rPr>
+        <w:t xml:space="preserve">).  </w:t>
+      </w:r>
+      <w:proofErr w:type="gramStart"/>
+      <w:r>
+        <w:rPr>
+          <w:rFonts w:ascii="Calibri" w:hAnsi="Calibri" w:cs="Arial"/>
+          <w:sz w:val="24"/>
+          <w:szCs w:val="24"/>
+        </w:rPr>
+        <w:t>so</w:t>
+      </w:r>
+      <w:proofErr w:type="gramEnd"/>
+      <w:r>
+        <w:rPr>
+          <w:rFonts w:ascii="Calibri" w:hAnsi="Calibri" w:cs="Arial"/>
+          <w:sz w:val="24"/>
+          <w:szCs w:val="24"/>
+        </w:rPr>
+        <w:t xml:space="preserve"> the whole picture is as below:</w:t>
       </w:r>
     </w:p>
     <w:p>
@@ -3022,7 +4171,7 @@
                     <pic:cNvPicPr/>
                   </pic:nvPicPr>
                   <pic:blipFill>
-                    <a:blip r:embed="rId6"/>
+                    <a:blip r:embed="rId7"/>
                     <a:stretch>
                       <a:fillRect/>
                     </a:stretch>
@@ -3057,7 +4206,61 @@
           <w:sz w:val="24"/>
           <w:szCs w:val="24"/>
         </w:rPr>
-        <w:t xml:space="preserve">   If used nosql db, we may create a controller folder to container the model js file.</w:t>
+        <w:t xml:space="preserve">   If used </w:t>
+      </w:r>
+      <w:proofErr w:type="spellStart"/>
+      <w:r>
+        <w:rPr>
+          <w:rFonts w:ascii="Calibri" w:hAnsi="Calibri" w:cs="Arial"/>
+          <w:sz w:val="24"/>
+          <w:szCs w:val="24"/>
+        </w:rPr>
+        <w:t>nosql</w:t>
+      </w:r>
+      <w:proofErr w:type="spellEnd"/>
+      <w:r>
+        <w:rPr>
+          <w:rFonts w:ascii="Calibri" w:hAnsi="Calibri" w:cs="Arial"/>
+          <w:sz w:val="24"/>
+          <w:szCs w:val="24"/>
+        </w:rPr>
+        <w:t xml:space="preserve"> </w:t>
+      </w:r>
+      <w:proofErr w:type="spellStart"/>
+      <w:r>
+        <w:rPr>
+          <w:rFonts w:ascii="Calibri" w:hAnsi="Calibri" w:cs="Arial"/>
+          <w:sz w:val="24"/>
+          <w:szCs w:val="24"/>
+        </w:rPr>
+        <w:t>db</w:t>
+      </w:r>
+      <w:proofErr w:type="spellEnd"/>
+      <w:r>
+        <w:rPr>
+          <w:rFonts w:ascii="Calibri" w:hAnsi="Calibri" w:cs="Arial"/>
+          <w:sz w:val="24"/>
+          <w:szCs w:val="24"/>
+        </w:rPr>
+        <w:t xml:space="preserve">, we may create a controller folder to container the model </w:t>
+      </w:r>
+      <w:proofErr w:type="spellStart"/>
+      <w:r>
+        <w:rPr>
+          <w:rFonts w:ascii="Calibri" w:hAnsi="Calibri" w:cs="Arial"/>
+          <w:sz w:val="24"/>
+          <w:szCs w:val="24"/>
+        </w:rPr>
+        <w:t>js</w:t>
+      </w:r>
+      <w:proofErr w:type="spellEnd"/>
+      <w:r>
+        <w:rPr>
+          <w:rFonts w:ascii="Calibri" w:hAnsi="Calibri" w:cs="Arial"/>
+          <w:sz w:val="24"/>
+          <w:szCs w:val="24"/>
+        </w:rPr>
+        <w:t xml:space="preserve"> file.</w:t>
       </w:r>
     </w:p>
     <w:p>
@@ -3093,7 +4296,49 @@
           <w:sz w:val="24"/>
           <w:szCs w:val="24"/>
         </w:rPr>
-        <w:t xml:space="preserve">  Github address: </w:t>
+        <w:t xml:space="preserve">  </w:t>
+      </w:r>
+      <w:proofErr w:type="spellStart"/>
+      <w:r>
+        <w:rPr>
+          <w:rFonts w:ascii="Calibri" w:hAnsi="Calibri" w:cs="Arial"/>
+          <w:sz w:val="24"/>
+          <w:szCs w:val="24"/>
+        </w:rPr>
+        <w:t>Github</w:t>
+      </w:r>
+      <w:proofErr w:type="spellEnd"/>
+      <w:r>
+        <w:rPr>
+          <w:rFonts w:ascii="Calibri" w:hAnsi="Calibri" w:cs="Arial"/>
+          <w:sz w:val="24"/>
+          <w:szCs w:val="24"/>
+        </w:rPr>
+        <w:t xml:space="preserve"> address:</w:t>
+      </w:r>
+      <w:r>
+        <w:rPr>
+          <w:rFonts w:ascii="Calibri" w:hAnsi="Calibri" w:cs="Arial"/>
+          <w:sz w:val="24"/>
+          <w:szCs w:val="24"/>
+        </w:rPr>
+        <w:t xml:space="preserve"> </w:t>
+      </w:r>
+      <w:r>
+        <w:rPr>
+          <w:rFonts w:ascii="Calibri" w:hAnsi="Calibri" w:cs="Arial"/>
+          <w:sz w:val="24"/>
+          <w:szCs w:val="24"/>
+        </w:rPr>
+        <w:t xml:space="preserve"> </w:t>
+      </w:r>
+      <w:r>
+        <w:rPr>
+          <w:rFonts w:ascii="Calibri" w:hAnsi="Calibri" w:cs="Arial"/>
+          <w:sz w:val="24"/>
+          <w:szCs w:val="24"/>
+        </w:rPr>
+        <w:t>https://github.com/SunTaoA/NodeJS.git</w:t>
       </w:r>
     </w:p>
     <w:p>
@@ -3159,7 +4404,43 @@
           <w:sz w:val="24"/>
           <w:szCs w:val="24"/>
         </w:rPr>
-        <w:t xml:space="preserve">  a. install nodejs on your machine from the address: </w:t>
+        <w:t xml:space="preserve">  </w:t>
+      </w:r>
+      <w:proofErr w:type="gramStart"/>
+      <w:r>
+        <w:rPr>
+          <w:rFonts w:ascii="Calibri" w:hAnsi="Calibri" w:cs="Arial"/>
+          <w:sz w:val="24"/>
+          <w:szCs w:val="24"/>
+        </w:rPr>
+        <w:t>a</w:t>
+      </w:r>
+      <w:proofErr w:type="gramEnd"/>
+      <w:r>
+        <w:rPr>
+          <w:rFonts w:ascii="Calibri" w:hAnsi="Calibri" w:cs="Arial"/>
+          <w:sz w:val="24"/>
+          <w:szCs w:val="24"/>
+        </w:rPr>
+        <w:t xml:space="preserve">. install </w:t>
+      </w:r>
+      <w:proofErr w:type="spellStart"/>
+      <w:r>
+        <w:rPr>
+          <w:rFonts w:ascii="Calibri" w:hAnsi="Calibri" w:cs="Arial"/>
+          <w:sz w:val="24"/>
+          <w:szCs w:val="24"/>
+        </w:rPr>
+        <w:t>nodejs</w:t>
+      </w:r>
+      <w:proofErr w:type="spellEnd"/>
+      <w:r>
+        <w:rPr>
+          <w:rFonts w:ascii="Calibri" w:hAnsi="Calibri" w:cs="Arial"/>
+          <w:sz w:val="24"/>
+          <w:szCs w:val="24"/>
+        </w:rPr>
+        <w:t xml:space="preserve"> on your machine from the address: </w:t>
       </w:r>
       <w:r>
         <w:rPr>
@@ -3169,7 +4450,7 @@
         </w:rPr>
         <w:t xml:space="preserve">   </w:t>
       </w:r>
-      <w:hyperlink r:id="rId7" w:history="1">
+      <w:hyperlink r:id="rId8" w:history="1">
         <w:r>
           <w:rPr>
             <w:rStyle w:val="Hyperlink"/>
@@ -3195,7 +4476,43 @@
           <w:sz w:val="24"/>
           <w:szCs w:val="24"/>
         </w:rPr>
-        <w:t xml:space="preserve">  b. download source code from github to your local folder, assuming it’s at c:\friends</w:t>
+        <w:t xml:space="preserve">  </w:t>
+      </w:r>
+      <w:proofErr w:type="gramStart"/>
+      <w:r>
+        <w:rPr>
+          <w:rFonts w:ascii="Calibri" w:hAnsi="Calibri" w:cs="Arial"/>
+          <w:sz w:val="24"/>
+          <w:szCs w:val="24"/>
+        </w:rPr>
+        <w:t>b</w:t>
+      </w:r>
+      <w:proofErr w:type="gramEnd"/>
+      <w:r>
+        <w:rPr>
+          <w:rFonts w:ascii="Calibri" w:hAnsi="Calibri" w:cs="Arial"/>
+          <w:sz w:val="24"/>
+          <w:szCs w:val="24"/>
+        </w:rPr>
+        <w:t xml:space="preserve">. download source code from </w:t>
+      </w:r>
+      <w:proofErr w:type="spellStart"/>
+      <w:r>
+        <w:rPr>
+          <w:rFonts w:ascii="Calibri" w:hAnsi="Calibri" w:cs="Arial"/>
+          <w:sz w:val="24"/>
+          <w:szCs w:val="24"/>
+        </w:rPr>
+        <w:t>github</w:t>
+      </w:r>
+      <w:proofErr w:type="spellEnd"/>
+      <w:r>
+        <w:rPr>
+          <w:rFonts w:ascii="Calibri" w:hAnsi="Calibri" w:cs="Arial"/>
+          <w:sz w:val="24"/>
+          <w:szCs w:val="24"/>
+        </w:rPr>
+        <w:t xml:space="preserve"> to your local folder, assuming it’s at c:\friends</w:t>
       </w:r>
     </w:p>
     <w:p>
@@ -3212,7 +4529,43 @@
           <w:sz w:val="24"/>
           <w:szCs w:val="24"/>
         </w:rPr>
-        <w:t xml:space="preserve">  c. after souce code downloads,  run </w:t>
+        <w:t xml:space="preserve">  </w:t>
+      </w:r>
+      <w:proofErr w:type="gramStart"/>
+      <w:r>
+        <w:rPr>
+          <w:rFonts w:ascii="Calibri" w:hAnsi="Calibri" w:cs="Arial"/>
+          <w:sz w:val="24"/>
+          <w:szCs w:val="24"/>
+        </w:rPr>
+        <w:t>c</w:t>
+      </w:r>
+      <w:proofErr w:type="gramEnd"/>
+      <w:r>
+        <w:rPr>
+          <w:rFonts w:ascii="Calibri" w:hAnsi="Calibri" w:cs="Arial"/>
+          <w:sz w:val="24"/>
+          <w:szCs w:val="24"/>
+        </w:rPr>
+        <w:t xml:space="preserve">. after </w:t>
+      </w:r>
+      <w:proofErr w:type="spellStart"/>
+      <w:r>
+        <w:rPr>
+          <w:rFonts w:ascii="Calibri" w:hAnsi="Calibri" w:cs="Arial"/>
+          <w:sz w:val="24"/>
+          <w:szCs w:val="24"/>
+        </w:rPr>
+        <w:t>souce</w:t>
+      </w:r>
+      <w:proofErr w:type="spellEnd"/>
+      <w:r>
+        <w:rPr>
+          <w:rFonts w:ascii="Calibri" w:hAnsi="Calibri" w:cs="Arial"/>
+          <w:sz w:val="24"/>
+          <w:szCs w:val="24"/>
+        </w:rPr>
+        <w:t xml:space="preserve"> code downloads,  run </w:t>
       </w:r>
       <w:r>
         <w:rPr>
@@ -3222,6 +4575,7 @@
         </w:rPr>
         <w:t>“</w:t>
       </w:r>
+      <w:proofErr w:type="spellStart"/>
       <w:r>
         <w:rPr>
           <w:rFonts w:ascii="Calibri" w:hAnsi="Calibri" w:cs="Arial"/>
@@ -3230,6 +4584,7 @@
         </w:rPr>
         <w:t>cmd</w:t>
       </w:r>
+      <w:proofErr w:type="spellEnd"/>
       <w:r>
         <w:rPr>
           <w:rFonts w:ascii="Calibri" w:hAnsi="Calibri" w:cs="Arial"/>
@@ -3277,7 +4632,26 @@
           <w:sz w:val="24"/>
           <w:szCs w:val="24"/>
         </w:rPr>
-        <w:t xml:space="preserve">  d. run </w:t>
+        <w:lastRenderedPageBreak/>
+        <w:t xml:space="preserve">  </w:t>
+      </w:r>
+      <w:proofErr w:type="gramStart"/>
+      <w:r>
+        <w:rPr>
+          <w:rFonts w:ascii="Calibri" w:hAnsi="Calibri" w:cs="Arial"/>
+          <w:sz w:val="24"/>
+          <w:szCs w:val="24"/>
+        </w:rPr>
+        <w:t>d</w:t>
+      </w:r>
+      <w:proofErr w:type="gramEnd"/>
+      <w:r>
+        <w:rPr>
+          <w:rFonts w:ascii="Calibri" w:hAnsi="Calibri" w:cs="Arial"/>
+          <w:sz w:val="24"/>
+          <w:szCs w:val="24"/>
+        </w:rPr>
+        <w:t xml:space="preserve">. run </w:t>
       </w:r>
       <w:r>
         <w:rPr>
@@ -3287,13 +4661,23 @@
         </w:rPr>
         <w:t>“</w:t>
       </w:r>
-      <w:r>
-        <w:rPr>
-          <w:rFonts w:ascii="Calibri" w:hAnsi="Calibri" w:cs="Arial"/>
-          <w:sz w:val="24"/>
-          <w:szCs w:val="24"/>
-        </w:rPr>
-        <w:t>npm install</w:t>
+      <w:proofErr w:type="spellStart"/>
+      <w:r>
+        <w:rPr>
+          <w:rFonts w:ascii="Calibri" w:hAnsi="Calibri" w:cs="Arial"/>
+          <w:sz w:val="24"/>
+          <w:szCs w:val="24"/>
+        </w:rPr>
+        <w:t>npm</w:t>
+      </w:r>
+      <w:proofErr w:type="spellEnd"/>
+      <w:r>
+        <w:rPr>
+          <w:rFonts w:ascii="Calibri" w:hAnsi="Calibri" w:cs="Arial"/>
+          <w:sz w:val="24"/>
+          <w:szCs w:val="24"/>
+        </w:rPr>
+        <w:t xml:space="preserve"> install</w:t>
       </w:r>
       <w:r>
         <w:rPr>
@@ -3311,13 +4695,41 @@
         </w:rPr>
         <w:t xml:space="preserve">,   the project configuration file  </w:t>
       </w:r>
-      <w:r>
-        <w:rPr>
-          <w:rFonts w:ascii="Calibri" w:hAnsi="Calibri" w:cs="Arial"/>
-          <w:sz w:val="24"/>
-          <w:szCs w:val="24"/>
-        </w:rPr>
-        <w:t>package.json included all necessary components,  npm will download all to install.</w:t>
+      <w:proofErr w:type="spellStart"/>
+      <w:r>
+        <w:rPr>
+          <w:rFonts w:ascii="Calibri" w:hAnsi="Calibri" w:cs="Arial"/>
+          <w:sz w:val="24"/>
+          <w:szCs w:val="24"/>
+        </w:rPr>
+        <w:t>package.json</w:t>
+      </w:r>
+      <w:proofErr w:type="spellEnd"/>
+      <w:r>
+        <w:rPr>
+          <w:rFonts w:ascii="Calibri" w:hAnsi="Calibri" w:cs="Arial"/>
+          <w:sz w:val="24"/>
+          <w:szCs w:val="24"/>
+        </w:rPr>
+        <w:t xml:space="preserve"> included all necessary components,  </w:t>
+      </w:r>
+      <w:proofErr w:type="spellStart"/>
+      <w:r>
+        <w:rPr>
+          <w:rFonts w:ascii="Calibri" w:hAnsi="Calibri" w:cs="Arial"/>
+          <w:sz w:val="24"/>
+          <w:szCs w:val="24"/>
+        </w:rPr>
+        <w:t>npm</w:t>
+      </w:r>
+      <w:proofErr w:type="spellEnd"/>
+      <w:r>
+        <w:rPr>
+          <w:rFonts w:ascii="Calibri" w:hAnsi="Calibri" w:cs="Arial"/>
+          <w:sz w:val="24"/>
+          <w:szCs w:val="24"/>
+        </w:rPr>
+        <w:t xml:space="preserve"> will download all to install.</w:t>
       </w:r>
     </w:p>
     <w:p>
@@ -3328,16 +4740,67 @@
           <w:szCs w:val="24"/>
         </w:rPr>
       </w:pPr>
-      <w:r>
-        <w:rPr>
-          <w:rFonts w:ascii="Calibri" w:hAnsi="Calibri" w:cs="Arial"/>
-          <w:sz w:val="24"/>
-          <w:szCs w:val="24"/>
-        </w:rPr>
-        <w:lastRenderedPageBreak/>
-        <w:t xml:space="preserve">e. run npm start to launch web server.  </w:t>
-      </w:r>
-      <w:hyperlink r:id="rId8" w:history="1">
+      <w:proofErr w:type="gramStart"/>
+      <w:r>
+        <w:rPr>
+          <w:rFonts w:ascii="Calibri" w:hAnsi="Calibri" w:cs="Arial"/>
+          <w:sz w:val="24"/>
+          <w:szCs w:val="24"/>
+        </w:rPr>
+        <w:t>e</w:t>
+      </w:r>
+      <w:proofErr w:type="gramEnd"/>
+      <w:r>
+        <w:rPr>
+          <w:rFonts w:ascii="Calibri" w:hAnsi="Calibri" w:cs="Arial"/>
+          <w:sz w:val="24"/>
+          <w:szCs w:val="24"/>
+        </w:rPr>
+        <w:t xml:space="preserve">. run </w:t>
+      </w:r>
+      <w:r>
+        <w:rPr>
+          <w:rFonts w:ascii="Calibri" w:hAnsi="Calibri" w:cs="Arial"/>
+          <w:sz w:val="24"/>
+          <w:szCs w:val="24"/>
+        </w:rPr>
+        <w:t>“</w:t>
+      </w:r>
+      <w:proofErr w:type="spellStart"/>
+      <w:r>
+        <w:rPr>
+          <w:rFonts w:ascii="Calibri" w:hAnsi="Calibri" w:cs="Arial"/>
+          <w:sz w:val="24"/>
+          <w:szCs w:val="24"/>
+        </w:rPr>
+        <w:t>npm</w:t>
+      </w:r>
+      <w:proofErr w:type="spellEnd"/>
+      <w:r>
+        <w:rPr>
+          <w:rFonts w:ascii="Calibri" w:hAnsi="Calibri" w:cs="Arial"/>
+          <w:sz w:val="24"/>
+          <w:szCs w:val="24"/>
+        </w:rPr>
+        <w:t xml:space="preserve"> start</w:t>
+      </w:r>
+      <w:r>
+        <w:rPr>
+          <w:rFonts w:ascii="Calibri" w:hAnsi="Calibri" w:cs="Arial"/>
+          <w:sz w:val="24"/>
+          <w:szCs w:val="24"/>
+        </w:rPr>
+        <w:t>”</w:t>
+      </w:r>
+      <w:r>
+        <w:rPr>
+          <w:rFonts w:ascii="Calibri" w:hAnsi="Calibri" w:cs="Arial"/>
+          <w:sz w:val="24"/>
+          <w:szCs w:val="24"/>
+        </w:rPr>
+        <w:t xml:space="preserve"> to launch web server.  </w:t>
+      </w:r>
+      <w:hyperlink r:id="rId9" w:history="1">
         <w:r>
           <w:rPr>
             <w:rStyle w:val="Hyperlink"/>
@@ -3354,7 +4817,7 @@
           <w:sz w:val="24"/>
           <w:szCs w:val="24"/>
         </w:rPr>
-        <w:t xml:space="preserve">  can be visited for your to test.</w:t>
+        <w:t xml:space="preserve">  can be visited for you to test.</w:t>
       </w:r>
     </w:p>
     <w:p>
@@ -3457,13 +4920,13 @@
                 <w:szCs w:val="28"/>
               </w:rPr>
             </w:pPr>
-            <w:bookmarkStart w:id="3" w:name="OLE_LINK5"/>
-            <w:bookmarkStart w:id="4" w:name="OLE_LINK6"/>
-            <w:bookmarkStart w:id="5" w:name="OLE_LINK9"/>
-            <w:bookmarkStart w:id="6" w:name="OLE_LINK10"/>
-            <w:bookmarkStart w:id="7" w:name="OLE_LINK11"/>
-            <w:bookmarkStart w:id="8" w:name="OLE_LINK12"/>
-            <w:bookmarkStart w:id="9" w:name="OLE_LINK13"/>
+            <w:bookmarkStart w:id="5" w:name="OLE_LINK5"/>
+            <w:bookmarkStart w:id="6" w:name="OLE_LINK6"/>
+            <w:bookmarkStart w:id="7" w:name="OLE_LINK9"/>
+            <w:bookmarkStart w:id="8" w:name="OLE_LINK10"/>
+            <w:bookmarkStart w:id="9" w:name="OLE_LINK11"/>
+            <w:bookmarkStart w:id="10" w:name="OLE_LINK12"/>
+            <w:bookmarkStart w:id="11" w:name="OLE_LINK13"/>
             <w:r>
               <w:rPr>
                 <w:rFonts w:ascii="Calibri" w:hAnsi="Calibri" w:cs="Arial"/>
@@ -3472,13 +4935,13 @@
               </w:rPr>
               <w:t>spgroup@test.com</w:t>
             </w:r>
-            <w:bookmarkEnd w:id="3"/>
-            <w:bookmarkEnd w:id="4"/>
             <w:bookmarkEnd w:id="5"/>
             <w:bookmarkEnd w:id="6"/>
             <w:bookmarkEnd w:id="7"/>
             <w:bookmarkEnd w:id="8"/>
             <w:bookmarkEnd w:id="9"/>
+            <w:bookmarkEnd w:id="10"/>
+            <w:bookmarkEnd w:id="11"/>
           </w:p>
         </w:tc>
         <w:tc>
@@ -3494,9 +4957,9 @@
                 <w:szCs w:val="28"/>
               </w:rPr>
             </w:pPr>
-            <w:bookmarkStart w:id="10" w:name="OLE_LINK14"/>
-            <w:bookmarkStart w:id="11" w:name="OLE_LINK15"/>
-            <w:bookmarkStart w:id="12" w:name="OLE_LINK16"/>
+            <w:bookmarkStart w:id="12" w:name="OLE_LINK14"/>
+            <w:bookmarkStart w:id="13" w:name="OLE_LINK15"/>
+            <w:bookmarkStart w:id="14" w:name="OLE_LINK16"/>
             <w:r>
               <w:rPr>
                 <w:rFonts w:ascii="Calibri" w:hAnsi="Calibri" w:cs="Arial"/>
@@ -3505,9 +4968,9 @@
               </w:rPr>
               <w:t>microsoft@test.com</w:t>
             </w:r>
-            <w:bookmarkEnd w:id="10"/>
-            <w:bookmarkEnd w:id="11"/>
             <w:bookmarkEnd w:id="12"/>
+            <w:bookmarkEnd w:id="13"/>
+            <w:bookmarkEnd w:id="14"/>
           </w:p>
         </w:tc>
       </w:tr>
@@ -3541,7 +5004,7 @@
                 <w:szCs w:val="28"/>
               </w:rPr>
             </w:pPr>
-            <w:bookmarkStart w:id="13" w:name="OLE_LINK17"/>
+            <w:bookmarkStart w:id="15" w:name="OLE_LINK17"/>
             <w:r>
               <w:rPr>
                 <w:rFonts w:ascii="Calibri" w:hAnsi="Calibri" w:cs="Arial"/>
@@ -3550,7 +5013,7 @@
               </w:rPr>
               <w:t>google@test.com</w:t>
             </w:r>
-            <w:bookmarkEnd w:id="13"/>
+            <w:bookmarkEnd w:id="15"/>
           </w:p>
         </w:tc>
       </w:tr>
@@ -3584,8 +5047,8 @@
                 <w:szCs w:val="28"/>
               </w:rPr>
             </w:pPr>
-            <w:bookmarkStart w:id="14" w:name="OLE_LINK18"/>
-            <w:bookmarkStart w:id="15" w:name="OLE_LINK19"/>
+            <w:bookmarkStart w:id="16" w:name="OLE_LINK18"/>
+            <w:bookmarkStart w:id="17" w:name="OLE_LINK19"/>
             <w:r>
               <w:rPr>
                 <w:rFonts w:ascii="Calibri" w:hAnsi="Calibri" w:cs="Arial"/>
@@ -3594,8 +5057,8 @@
               </w:rPr>
               <w:t>amazon@test.com</w:t>
             </w:r>
-            <w:bookmarkEnd w:id="14"/>
-            <w:bookmarkEnd w:id="15"/>
+            <w:bookmarkEnd w:id="16"/>
+            <w:bookmarkEnd w:id="17"/>
           </w:p>
         </w:tc>
       </w:tr>
@@ -3629,8 +5092,8 @@
                 <w:szCs w:val="28"/>
               </w:rPr>
             </w:pPr>
-            <w:bookmarkStart w:id="16" w:name="OLE_LINK20"/>
-            <w:bookmarkStart w:id="17" w:name="OLE_LINK21"/>
+            <w:bookmarkStart w:id="18" w:name="OLE_LINK20"/>
+            <w:bookmarkStart w:id="19" w:name="OLE_LINK21"/>
             <w:r>
               <w:rPr>
                 <w:rFonts w:ascii="Calibri" w:hAnsi="Calibri" w:cs="Arial"/>
@@ -3639,8 +5102,8 @@
               </w:rPr>
               <w:t>hpe@test.com</w:t>
             </w:r>
-            <w:bookmarkEnd w:id="16"/>
-            <w:bookmarkEnd w:id="17"/>
+            <w:bookmarkEnd w:id="18"/>
+            <w:bookmarkEnd w:id="19"/>
           </w:p>
         </w:tc>
       </w:tr>
@@ -3659,10 +5122,10 @@
                 <w:szCs w:val="28"/>
               </w:rPr>
             </w:pPr>
-            <w:bookmarkStart w:id="18" w:name="OLE_LINK22"/>
-            <w:bookmarkStart w:id="19" w:name="OLE_LINK23"/>
-            <w:bookmarkStart w:id="20" w:name="OLE_LINK3"/>
-            <w:bookmarkStart w:id="21" w:name="OLE_LINK4"/>
+            <w:bookmarkStart w:id="20" w:name="OLE_LINK22"/>
+            <w:bookmarkStart w:id="21" w:name="OLE_LINK23"/>
+            <w:bookmarkStart w:id="22" w:name="OLE_LINK3"/>
+            <w:bookmarkStart w:id="23" w:name="OLE_LINK4"/>
             <w:r>
               <w:rPr>
                 <w:rFonts w:ascii="Calibri" w:hAnsi="Calibri" w:cs="Arial"/>
@@ -3671,8 +5134,8 @@
               </w:rPr>
               <w:t>hpe@test.com</w:t>
             </w:r>
-            <w:bookmarkEnd w:id="18"/>
-            <w:bookmarkEnd w:id="19"/>
+            <w:bookmarkEnd w:id="20"/>
+            <w:bookmarkEnd w:id="21"/>
           </w:p>
         </w:tc>
         <w:tc>
@@ -3688,8 +5151,8 @@
                 <w:szCs w:val="28"/>
               </w:rPr>
             </w:pPr>
-            <w:bookmarkStart w:id="22" w:name="OLE_LINK24"/>
-            <w:bookmarkStart w:id="23" w:name="OLE_LINK25"/>
+            <w:bookmarkStart w:id="24" w:name="OLE_LINK24"/>
+            <w:bookmarkStart w:id="25" w:name="OLE_LINK25"/>
             <w:r>
               <w:rPr>
                 <w:rFonts w:ascii="Calibri" w:hAnsi="Calibri" w:cs="Arial"/>
@@ -3698,8 +5161,8 @@
               </w:rPr>
               <w:t>microsoft@test.com</w:t>
             </w:r>
-            <w:bookmarkEnd w:id="22"/>
-            <w:bookmarkEnd w:id="23"/>
+            <w:bookmarkEnd w:id="24"/>
+            <w:bookmarkEnd w:id="25"/>
           </w:p>
         </w:tc>
       </w:tr>
@@ -3733,9 +5196,9 @@
                 <w:szCs w:val="28"/>
               </w:rPr>
             </w:pPr>
-            <w:bookmarkStart w:id="24" w:name="OLE_LINK26"/>
-            <w:bookmarkStart w:id="25" w:name="OLE_LINK27"/>
-            <w:bookmarkStart w:id="26" w:name="OLE_LINK28"/>
+            <w:bookmarkStart w:id="26" w:name="OLE_LINK26"/>
+            <w:bookmarkStart w:id="27" w:name="OLE_LINK27"/>
+            <w:bookmarkStart w:id="28" w:name="OLE_LINK28"/>
             <w:r>
               <w:rPr>
                 <w:rFonts w:ascii="Calibri" w:hAnsi="Calibri" w:cs="Arial"/>
@@ -3744,9 +5207,9 @@
               </w:rPr>
               <w:t>amazon@test.com</w:t>
             </w:r>
-            <w:bookmarkEnd w:id="24"/>
-            <w:bookmarkEnd w:id="25"/>
             <w:bookmarkEnd w:id="26"/>
+            <w:bookmarkEnd w:id="27"/>
+            <w:bookmarkEnd w:id="28"/>
           </w:p>
         </w:tc>
       </w:tr>
@@ -3780,9 +5243,9 @@
                 <w:szCs w:val="28"/>
               </w:rPr>
             </w:pPr>
-            <w:bookmarkStart w:id="27" w:name="OLE_LINK29"/>
-            <w:bookmarkStart w:id="28" w:name="OLE_LINK30"/>
-            <w:bookmarkStart w:id="29" w:name="OLE_LINK31"/>
+            <w:bookmarkStart w:id="29" w:name="OLE_LINK29"/>
+            <w:bookmarkStart w:id="30" w:name="OLE_LINK30"/>
+            <w:bookmarkStart w:id="31" w:name="OLE_LINK31"/>
             <w:r>
               <w:rPr>
                 <w:rFonts w:ascii="Calibri" w:hAnsi="Calibri" w:cs="Arial"/>
@@ -3791,9 +5254,9 @@
               </w:rPr>
               <w:t>dxc@test.com</w:t>
             </w:r>
-            <w:bookmarkEnd w:id="27"/>
-            <w:bookmarkEnd w:id="28"/>
             <w:bookmarkEnd w:id="29"/>
+            <w:bookmarkEnd w:id="30"/>
+            <w:bookmarkEnd w:id="31"/>
           </w:p>
         </w:tc>
       </w:tr>
@@ -3827,8 +5290,8 @@
                 <w:szCs w:val="28"/>
               </w:rPr>
             </w:pPr>
-            <w:bookmarkStart w:id="30" w:name="OLE_LINK32"/>
-            <w:bookmarkStart w:id="31" w:name="OLE_LINK33"/>
+            <w:bookmarkStart w:id="32" w:name="OLE_LINK32"/>
+            <w:bookmarkStart w:id="33" w:name="OLE_LINK33"/>
             <w:r>
               <w:rPr>
                 <w:rFonts w:ascii="Calibri" w:hAnsi="Calibri" w:cs="Arial"/>
@@ -3837,13 +5300,13 @@
               </w:rPr>
               <w:t>ibm@test.com</w:t>
             </w:r>
-            <w:bookmarkEnd w:id="30"/>
-            <w:bookmarkEnd w:id="31"/>
+            <w:bookmarkEnd w:id="32"/>
+            <w:bookmarkEnd w:id="33"/>
           </w:p>
         </w:tc>
       </w:tr>
-      <w:bookmarkEnd w:id="20"/>
-      <w:bookmarkEnd w:id="21"/>
+      <w:bookmarkEnd w:id="22"/>
+      <w:bookmarkEnd w:id="23"/>
       <w:tr>
         <w:tc>
           <w:tcPr>
@@ -3887,9 +5350,9 @@
                 <w:szCs w:val="28"/>
               </w:rPr>
             </w:pPr>
-            <w:bookmarkStart w:id="32" w:name="OLE_LINK7"/>
-            <w:bookmarkStart w:id="33" w:name="OLE_LINK8"/>
-            <w:bookmarkStart w:id="34" w:name="OLE_LINK34"/>
+            <w:bookmarkStart w:id="34" w:name="OLE_LINK7"/>
+            <w:bookmarkStart w:id="35" w:name="OLE_LINK8"/>
+            <w:bookmarkStart w:id="36" w:name="OLE_LINK34"/>
             <w:r>
               <w:rPr>
                 <w:rFonts w:ascii="Calibri" w:hAnsi="Calibri" w:cs="Arial"/>
@@ -3898,9 +5361,9 @@
               </w:rPr>
               <w:t>spgroup@test.com</w:t>
             </w:r>
-            <w:bookmarkEnd w:id="32"/>
-            <w:bookmarkEnd w:id="33"/>
             <w:bookmarkEnd w:id="34"/>
+            <w:bookmarkEnd w:id="35"/>
+            <w:bookmarkEnd w:id="36"/>
           </w:p>
         </w:tc>
         <w:tc>
@@ -3969,8 +5432,8 @@
                 <w:szCs w:val="28"/>
               </w:rPr>
             </w:pPr>
-            <w:bookmarkStart w:id="35" w:name="OLE_LINK40"/>
-            <w:bookmarkStart w:id="36" w:name="OLE_LINK41"/>
+            <w:bookmarkStart w:id="37" w:name="OLE_LINK40"/>
+            <w:bookmarkStart w:id="38" w:name="OLE_LINK41"/>
             <w:r>
               <w:rPr>
                 <w:rFonts w:ascii="Calibri" w:hAnsi="Calibri" w:cs="Arial"/>
@@ -3979,8 +5442,8 @@
               </w:rPr>
               <w:t>spgroup@test.com</w:t>
             </w:r>
-            <w:bookmarkEnd w:id="35"/>
-            <w:bookmarkEnd w:id="36"/>
+            <w:bookmarkEnd w:id="37"/>
+            <w:bookmarkEnd w:id="38"/>
           </w:p>
         </w:tc>
         <w:tc>
@@ -3996,11 +5459,11 @@
                 <w:szCs w:val="28"/>
               </w:rPr>
             </w:pPr>
-            <w:bookmarkStart w:id="37" w:name="OLE_LINK35"/>
-            <w:bookmarkStart w:id="38" w:name="OLE_LINK36"/>
-            <w:bookmarkStart w:id="39" w:name="OLE_LINK37"/>
-            <w:bookmarkStart w:id="40" w:name="OLE_LINK38"/>
-            <w:bookmarkStart w:id="41" w:name="OLE_LINK39"/>
+            <w:bookmarkStart w:id="39" w:name="OLE_LINK35"/>
+            <w:bookmarkStart w:id="40" w:name="OLE_LINK36"/>
+            <w:bookmarkStart w:id="41" w:name="OLE_LINK37"/>
+            <w:bookmarkStart w:id="42" w:name="OLE_LINK38"/>
+            <w:bookmarkStart w:id="43" w:name="OLE_LINK39"/>
             <w:r>
               <w:rPr>
                 <w:rFonts w:ascii="Calibri" w:hAnsi="Calibri" w:cs="Arial"/>
@@ -4009,11 +5472,11 @@
               </w:rPr>
               <w:t>dxc@test.com</w:t>
             </w:r>
-            <w:bookmarkEnd w:id="37"/>
-            <w:bookmarkEnd w:id="38"/>
             <w:bookmarkEnd w:id="39"/>
             <w:bookmarkEnd w:id="40"/>
             <w:bookmarkEnd w:id="41"/>
+            <w:bookmarkEnd w:id="42"/>
+            <w:bookmarkEnd w:id="43"/>
           </w:p>
         </w:tc>
       </w:tr>
@@ -4045,6 +5508,7 @@
         </w:rPr>
         <w:t xml:space="preserve"> </w:t>
       </w:r>
+      <w:proofErr w:type="gramStart"/>
       <w:r>
         <w:rPr>
           <w:rFonts w:ascii="Calibri" w:hAnsi="Calibri" w:cs="Arial"/>
@@ -4052,7 +5516,37 @@
           <w:sz w:val="28"/>
           <w:szCs w:val="28"/>
         </w:rPr>
-        <w:t>5.2  CURL call web api to generate datum</w:t>
+        <w:t>5.2  CURL</w:t>
+      </w:r>
+      <w:proofErr w:type="gramEnd"/>
+      <w:r>
+        <w:rPr>
+          <w:rFonts w:ascii="Calibri" w:hAnsi="Calibri" w:cs="Arial"/>
+          <w:b/>
+          <w:sz w:val="28"/>
+          <w:szCs w:val="28"/>
+        </w:rPr>
+        <w:t xml:space="preserve"> call web </w:t>
+      </w:r>
+      <w:proofErr w:type="spellStart"/>
+      <w:r>
+        <w:rPr>
+          <w:rFonts w:ascii="Calibri" w:hAnsi="Calibri" w:cs="Arial"/>
+          <w:b/>
+          <w:sz w:val="28"/>
+          <w:szCs w:val="28"/>
+        </w:rPr>
+        <w:t>api</w:t>
+      </w:r>
+      <w:proofErr w:type="spellEnd"/>
+      <w:r>
+        <w:rPr>
+          <w:rFonts w:ascii="Calibri" w:hAnsi="Calibri" w:cs="Arial"/>
+          <w:b/>
+          <w:sz w:val="28"/>
+          <w:szCs w:val="28"/>
+        </w:rPr>
+        <w:t xml:space="preserve"> to generate datum</w:t>
       </w:r>
     </w:p>
     <w:p>
@@ -4063,13 +5557,59 @@
           <w:szCs w:val="28"/>
         </w:rPr>
       </w:pPr>
-      <w:r>
-        <w:rPr>
-          <w:rFonts w:ascii="Calibri" w:hAnsi="Calibri" w:cs="Arial"/>
-          <w:sz w:val="28"/>
-          <w:szCs w:val="28"/>
-        </w:rPr>
-        <w:t>curl -i -X POST -H 'Content-Type: application/json' -d {friends:['spgroup@test.com','microsoft@test.com']} http://localhost:3000/api/friends/</w:t>
+      <w:proofErr w:type="gramStart"/>
+      <w:r>
+        <w:rPr>
+          <w:rFonts w:ascii="Calibri" w:hAnsi="Calibri" w:cs="Arial"/>
+          <w:sz w:val="28"/>
+          <w:szCs w:val="28"/>
+        </w:rPr>
+        <w:t>curl</w:t>
+      </w:r>
+      <w:proofErr w:type="gramEnd"/>
+      <w:r>
+        <w:rPr>
+          <w:rFonts w:ascii="Calibri" w:hAnsi="Calibri" w:cs="Arial"/>
+          <w:sz w:val="28"/>
+          <w:szCs w:val="28"/>
+        </w:rPr>
+        <w:t xml:space="preserve"> -</w:t>
+      </w:r>
+      <w:proofErr w:type="spellStart"/>
+      <w:r>
+        <w:rPr>
+          <w:rFonts w:ascii="Calibri" w:hAnsi="Calibri" w:cs="Arial"/>
+          <w:sz w:val="28"/>
+          <w:szCs w:val="28"/>
+        </w:rPr>
+        <w:t>i</w:t>
+      </w:r>
+      <w:proofErr w:type="spellEnd"/>
+      <w:r>
+        <w:rPr>
+          <w:rFonts w:ascii="Calibri" w:hAnsi="Calibri" w:cs="Arial"/>
+          <w:sz w:val="28"/>
+          <w:szCs w:val="28"/>
+        </w:rPr>
+        <w:t xml:space="preserve"> -X POST -H 'Content-Type: application/</w:t>
+      </w:r>
+      <w:proofErr w:type="spellStart"/>
+      <w:r>
+        <w:rPr>
+          <w:rFonts w:ascii="Calibri" w:hAnsi="Calibri" w:cs="Arial"/>
+          <w:sz w:val="28"/>
+          <w:szCs w:val="28"/>
+        </w:rPr>
+        <w:t>json</w:t>
+      </w:r>
+      <w:proofErr w:type="spellEnd"/>
+      <w:r>
+        <w:rPr>
+          <w:rFonts w:ascii="Calibri" w:hAnsi="Calibri" w:cs="Arial"/>
+          <w:sz w:val="28"/>
+          <w:szCs w:val="28"/>
+        </w:rPr>
+        <w:t>' -d {friends:['spgroup@test.com','microsoft@test.com']} http://localhost:3000/api/friends/</w:t>
       </w:r>
       <w:r>
         <w:rPr>
@@ -4078,7 +5618,16 @@
           <w:szCs w:val="28"/>
           <w:highlight w:val="yellow"/>
         </w:rPr>
-        <w:t>MakeFriends</w:t>
+        <w:t>m</w:t>
+      </w:r>
+      <w:r>
+        <w:rPr>
+          <w:rFonts w:ascii="Calibri" w:hAnsi="Calibri" w:cs="Arial"/>
+          <w:sz w:val="28"/>
+          <w:szCs w:val="28"/>
+          <w:highlight w:val="yellow"/>
+        </w:rPr>
+        <w:t>akeFriends</w:t>
       </w:r>
     </w:p>
     <w:p>
@@ -4099,83 +5648,6 @@
             <wp:extent cx="5334000" cy="2657475"/>
             <wp:effectExtent l="0" t="0" r="0" b="9525"/>
             <wp:docPr id="3" name="Picture 3"/>
-            <wp:cNvGraphicFramePr>
-              <a:graphicFrameLocks xmlns:a="http://schemas.openxmlformats.org/drawingml/2006/main" noChangeAspect="1"/>
-            </wp:cNvGraphicFramePr>
-            <a:graphic xmlns:a="http://schemas.openxmlformats.org/drawingml/2006/main">
-              <a:graphicData uri="http://schemas.openxmlformats.org/drawingml/2006/picture">
-                <pic:pic xmlns:pic="http://schemas.openxmlformats.org/drawingml/2006/picture">
-                  <pic:nvPicPr>
-                    <pic:cNvPr id="1" name=""/>
-                    <pic:cNvPicPr/>
-                  </pic:nvPicPr>
-                  <pic:blipFill>
-                    <a:blip r:embed="rId9"/>
-                    <a:stretch>
-                      <a:fillRect/>
-                    </a:stretch>
-                  </pic:blipFill>
-                  <pic:spPr>
-                    <a:xfrm>
-                      <a:off x="0" y="0"/>
-                      <a:ext cx="5334000" cy="2657475"/>
-                    </a:xfrm>
-                    <a:prstGeom prst="rect">
-                      <a:avLst/>
-                    </a:prstGeom>
-                  </pic:spPr>
-                </pic:pic>
-              </a:graphicData>
-            </a:graphic>
-          </wp:inline>
-        </w:drawing>
-      </w:r>
-    </w:p>
-    <w:p>
-      <w:pPr>
-        <w:rPr>
-          <w:rFonts w:ascii="Calibri" w:hAnsi="Calibri" w:cs="Arial"/>
-          <w:b/>
-          <w:sz w:val="28"/>
-          <w:szCs w:val="28"/>
-        </w:rPr>
-      </w:pPr>
-    </w:p>
-    <w:p>
-      <w:pPr>
-        <w:rPr>
-          <w:rFonts w:ascii="Calibri" w:hAnsi="Calibri" w:cs="Arial"/>
-          <w:sz w:val="28"/>
-          <w:szCs w:val="28"/>
-        </w:rPr>
-      </w:pPr>
-      <w:r>
-        <w:rPr>
-          <w:rFonts w:ascii="Calibri" w:hAnsi="Calibri" w:cs="Arial"/>
-          <w:sz w:val="28"/>
-          <w:szCs w:val="28"/>
-        </w:rPr>
-        <w:lastRenderedPageBreak/>
-        <w:t>After friends information generated, we can check friends.db datum and verify the api getFriends and getCommonFriends right or not.</w:t>
-      </w:r>
-    </w:p>
-    <w:p>
-      <w:pPr>
-        <w:rPr>
-          <w:rFonts w:ascii="Calibri" w:hAnsi="Calibri" w:cs="Arial"/>
-          <w:sz w:val="28"/>
-          <w:szCs w:val="28"/>
-        </w:rPr>
-      </w:pPr>
-      <w:r>
-        <w:rPr>
-          <w:noProof/>
-        </w:rPr>
-        <w:drawing>
-          <wp:inline distT="0" distB="0" distL="0" distR="0" wp14:anchorId="66BF68B1" wp14:editId="3F5AE7A4">
-            <wp:extent cx="4744497" cy="2415941"/>
-            <wp:effectExtent l="0" t="0" r="0" b="3810"/>
-            <wp:docPr id="4" name="Picture 4"/>
             <wp:cNvGraphicFramePr>
               <a:graphicFrameLocks xmlns:a="http://schemas.openxmlformats.org/drawingml/2006/main" noChangeAspect="1"/>
             </wp:cNvGraphicFramePr>
@@ -4195,7 +5667,7 @@
                   <pic:spPr>
                     <a:xfrm>
                       <a:off x="0" y="0"/>
-                      <a:ext cx="4787129" cy="2437650"/>
+                      <a:ext cx="5334000" cy="2657475"/>
                     </a:xfrm>
                     <a:prstGeom prst="rect">
                       <a:avLst/>
@@ -4212,6 +5684,7 @@
       <w:pPr>
         <w:rPr>
           <w:rFonts w:ascii="Calibri" w:hAnsi="Calibri" w:cs="Arial"/>
+          <w:b/>
           <w:sz w:val="28"/>
           <w:szCs w:val="28"/>
         </w:rPr>
@@ -4231,41 +5704,97 @@
           <w:sz w:val="28"/>
           <w:szCs w:val="28"/>
         </w:rPr>
-        <w:t xml:space="preserve">Call </w:t>
-      </w:r>
-      <w:r>
-        <w:rPr>
-          <w:rFonts w:ascii="Calibri" w:hAnsi="Calibri" w:cs="Arial"/>
-          <w:sz w:val="28"/>
-          <w:szCs w:val="28"/>
-          <w:highlight w:val="yellow"/>
+        <w:t xml:space="preserve">After </w:t>
+      </w:r>
+      <w:proofErr w:type="gramStart"/>
+      <w:r>
+        <w:rPr>
+          <w:rFonts w:ascii="Calibri" w:hAnsi="Calibri" w:cs="Arial"/>
+          <w:sz w:val="28"/>
+          <w:szCs w:val="28"/>
+        </w:rPr>
+        <w:t>friends</w:t>
+      </w:r>
+      <w:proofErr w:type="gramEnd"/>
+      <w:r>
+        <w:rPr>
+          <w:rFonts w:ascii="Calibri" w:hAnsi="Calibri" w:cs="Arial"/>
+          <w:sz w:val="28"/>
+          <w:szCs w:val="28"/>
+        </w:rPr>
+        <w:t xml:space="preserve"> information generated, we can check </w:t>
+      </w:r>
+      <w:proofErr w:type="spellStart"/>
+      <w:r>
+        <w:rPr>
+          <w:rFonts w:ascii="Calibri" w:hAnsi="Calibri" w:cs="Arial"/>
+          <w:sz w:val="28"/>
+          <w:szCs w:val="28"/>
+        </w:rPr>
+        <w:t>friends.db</w:t>
+      </w:r>
+      <w:proofErr w:type="spellEnd"/>
+      <w:r>
+        <w:rPr>
+          <w:rFonts w:ascii="Calibri" w:hAnsi="Calibri" w:cs="Arial"/>
+          <w:sz w:val="28"/>
+          <w:szCs w:val="28"/>
+        </w:rPr>
+        <w:t xml:space="preserve"> datum and verify the </w:t>
+      </w:r>
+      <w:proofErr w:type="spellStart"/>
+      <w:r>
+        <w:rPr>
+          <w:rFonts w:ascii="Calibri" w:hAnsi="Calibri" w:cs="Arial"/>
+          <w:sz w:val="28"/>
+          <w:szCs w:val="28"/>
+        </w:rPr>
+        <w:t>api</w:t>
+      </w:r>
+      <w:proofErr w:type="spellEnd"/>
+      <w:r>
+        <w:rPr>
+          <w:rFonts w:ascii="Calibri" w:hAnsi="Calibri" w:cs="Arial"/>
+          <w:sz w:val="28"/>
+          <w:szCs w:val="28"/>
+        </w:rPr>
+        <w:t xml:space="preserve"> </w:t>
+      </w:r>
+      <w:proofErr w:type="spellStart"/>
+      <w:r>
+        <w:rPr>
+          <w:rFonts w:ascii="Calibri" w:hAnsi="Calibri" w:cs="Arial"/>
+          <w:sz w:val="28"/>
+          <w:szCs w:val="28"/>
         </w:rPr>
         <w:t>getFriends</w:t>
       </w:r>
-      <w:r>
-        <w:rPr>
-          <w:rFonts w:ascii="Calibri" w:hAnsi="Calibri" w:cs="Arial"/>
-          <w:sz w:val="28"/>
-          <w:szCs w:val="28"/>
-        </w:rPr>
-        <w:t xml:space="preserve"> &amp; </w:t>
-      </w:r>
-      <w:r>
-        <w:rPr>
-          <w:rFonts w:ascii="Calibri" w:hAnsi="Calibri" w:cs="Arial"/>
-          <w:sz w:val="28"/>
-          <w:szCs w:val="28"/>
-          <w:highlight w:val="yellow"/>
+      <w:proofErr w:type="spellEnd"/>
+      <w:r>
+        <w:rPr>
+          <w:rFonts w:ascii="Calibri" w:hAnsi="Calibri" w:cs="Arial"/>
+          <w:sz w:val="28"/>
+          <w:szCs w:val="28"/>
+        </w:rPr>
+        <w:t xml:space="preserve"> and </w:t>
+      </w:r>
+      <w:proofErr w:type="spellStart"/>
+      <w:r>
+        <w:rPr>
+          <w:rFonts w:ascii="Calibri" w:hAnsi="Calibri" w:cs="Arial"/>
+          <w:sz w:val="28"/>
+          <w:szCs w:val="28"/>
         </w:rPr>
         <w:t>getCommonFriends</w:t>
       </w:r>
-      <w:r>
-        <w:rPr>
-          <w:rFonts w:ascii="Calibri" w:hAnsi="Calibri" w:cs="Arial"/>
-          <w:sz w:val="28"/>
-          <w:szCs w:val="28"/>
-        </w:rPr>
-        <w:t xml:space="preserve"> to see the results:</w:t>
+      <w:proofErr w:type="spellEnd"/>
+      <w:r>
+        <w:rPr>
+          <w:rFonts w:ascii="Calibri" w:hAnsi="Calibri" w:cs="Arial"/>
+          <w:sz w:val="28"/>
+          <w:szCs w:val="28"/>
+        </w:rPr>
+        <w:t xml:space="preserve"> right or not.</w:t>
       </w:r>
     </w:p>
     <w:p>
@@ -4281,10 +5810,10 @@
           <w:noProof/>
         </w:rPr>
         <w:drawing>
-          <wp:inline distT="0" distB="0" distL="0" distR="0" wp14:anchorId="0A8398DD" wp14:editId="7B3EC834">
-            <wp:extent cx="5274945" cy="2485390"/>
-            <wp:effectExtent l="0" t="0" r="1905" b="0"/>
-            <wp:docPr id="5" name="Picture 5"/>
+          <wp:inline distT="0" distB="0" distL="0" distR="0" wp14:anchorId="66BF68B1" wp14:editId="3F5AE7A4">
+            <wp:extent cx="4744497" cy="2415941"/>
+            <wp:effectExtent l="0" t="0" r="0" b="3810"/>
+            <wp:docPr id="4" name="Picture 4"/>
             <wp:cNvGraphicFramePr>
               <a:graphicFrameLocks xmlns:a="http://schemas.openxmlformats.org/drawingml/2006/main" noChangeAspect="1"/>
             </wp:cNvGraphicFramePr>
@@ -4304,7 +5833,7 @@
                   <pic:spPr>
                     <a:xfrm>
                       <a:off x="0" y="0"/>
-                      <a:ext cx="5274945" cy="2485390"/>
+                      <a:ext cx="4787129" cy="2437650"/>
                     </a:xfrm>
                     <a:prstGeom prst="rect">
                       <a:avLst/>
@@ -4325,54 +5854,6 @@
           <w:szCs w:val="28"/>
         </w:rPr>
       </w:pPr>
-      <w:r>
-        <w:rPr>
-          <w:rFonts w:ascii="Calibri" w:hAnsi="Calibri" w:cs="Arial"/>
-          <w:sz w:val="28"/>
-          <w:szCs w:val="28"/>
-        </w:rPr>
-        <w:t xml:space="preserve">Cheers!   Let’s </w:t>
-      </w:r>
-      <w:r>
-        <w:rPr>
-          <w:rFonts w:ascii="Calibri" w:hAnsi="Calibri" w:cs="Arial"/>
-          <w:sz w:val="28"/>
-          <w:szCs w:val="28"/>
-        </w:rPr>
-        <w:t xml:space="preserve">continue to call API to </w:t>
-      </w:r>
-      <w:r>
-        <w:rPr>
-          <w:rFonts w:ascii="Calibri" w:hAnsi="Calibri" w:cs="Arial"/>
-          <w:sz w:val="28"/>
-          <w:szCs w:val="28"/>
-        </w:rPr>
-        <w:t xml:space="preserve">add </w:t>
-      </w:r>
-      <w:r>
-        <w:rPr>
-          <w:rFonts w:ascii="Calibri" w:hAnsi="Calibri" w:cs="Arial"/>
-          <w:sz w:val="28"/>
-          <w:szCs w:val="28"/>
-        </w:rPr>
-        <w:t>the</w:t>
-      </w:r>
-      <w:r>
-        <w:rPr>
-          <w:rFonts w:ascii="Calibri" w:hAnsi="Calibri" w:cs="Arial"/>
-          <w:sz w:val="28"/>
-          <w:szCs w:val="28"/>
-        </w:rPr>
-        <w:t xml:space="preserve"> subscription &amp; block</w:t>
-      </w:r>
-      <w:r>
-        <w:rPr>
-          <w:rFonts w:ascii="Calibri" w:hAnsi="Calibri" w:cs="Arial"/>
-          <w:sz w:val="28"/>
-          <w:szCs w:val="28"/>
-        </w:rPr>
-        <w:t>s:</w:t>
-      </w:r>
     </w:p>
     <w:p>
       <w:pPr>
@@ -4384,13 +5865,68 @@
       </w:pPr>
       <w:r>
         <w:rPr>
+          <w:rFonts w:ascii="Calibri" w:hAnsi="Calibri" w:cs="Arial"/>
+          <w:sz w:val="28"/>
+          <w:szCs w:val="28"/>
+        </w:rPr>
+        <w:t xml:space="preserve">Call </w:t>
+      </w:r>
+      <w:proofErr w:type="spellStart"/>
+      <w:r>
+        <w:rPr>
+          <w:rFonts w:ascii="Calibri" w:hAnsi="Calibri" w:cs="Arial"/>
+          <w:sz w:val="28"/>
+          <w:szCs w:val="28"/>
+          <w:highlight w:val="yellow"/>
+        </w:rPr>
+        <w:t>getFriends</w:t>
+      </w:r>
+      <w:proofErr w:type="spellEnd"/>
+      <w:r>
+        <w:rPr>
+          <w:rFonts w:ascii="Calibri" w:hAnsi="Calibri" w:cs="Arial"/>
+          <w:sz w:val="28"/>
+          <w:szCs w:val="28"/>
+        </w:rPr>
+        <w:t xml:space="preserve"> &amp; </w:t>
+      </w:r>
+      <w:proofErr w:type="spellStart"/>
+      <w:r>
+        <w:rPr>
+          <w:rFonts w:ascii="Calibri" w:hAnsi="Calibri" w:cs="Arial"/>
+          <w:sz w:val="28"/>
+          <w:szCs w:val="28"/>
+          <w:highlight w:val="yellow"/>
+        </w:rPr>
+        <w:t>getCommonFriends</w:t>
+      </w:r>
+      <w:proofErr w:type="spellEnd"/>
+      <w:r>
+        <w:rPr>
+          <w:rFonts w:ascii="Calibri" w:hAnsi="Calibri" w:cs="Arial"/>
+          <w:sz w:val="28"/>
+          <w:szCs w:val="28"/>
+        </w:rPr>
+        <w:t xml:space="preserve"> to see the results:</w:t>
+      </w:r>
+    </w:p>
+    <w:p>
+      <w:pPr>
+        <w:rPr>
+          <w:rFonts w:ascii="Calibri" w:hAnsi="Calibri" w:cs="Arial"/>
+          <w:sz w:val="28"/>
+          <w:szCs w:val="28"/>
+        </w:rPr>
+      </w:pPr>
+      <w:r>
+        <w:rPr>
           <w:noProof/>
         </w:rPr>
         <w:drawing>
-          <wp:inline distT="0" distB="0" distL="0" distR="0" wp14:anchorId="2E682969" wp14:editId="4C6FAE48">
-            <wp:extent cx="5274945" cy="2105660"/>
-            <wp:effectExtent l="0" t="0" r="1905" b="8890"/>
-            <wp:docPr id="6" name="Picture 6"/>
+          <wp:inline distT="0" distB="0" distL="0" distR="0" wp14:anchorId="0A8398DD" wp14:editId="7B3EC834">
+            <wp:extent cx="5274945" cy="2485390"/>
+            <wp:effectExtent l="0" t="0" r="1905" b="0"/>
+            <wp:docPr id="5" name="Picture 5"/>
             <wp:cNvGraphicFramePr>
               <a:graphicFrameLocks xmlns:a="http://schemas.openxmlformats.org/drawingml/2006/main" noChangeAspect="1"/>
             </wp:cNvGraphicFramePr>
@@ -4410,6 +5946,113 @@
                   <pic:spPr>
                     <a:xfrm>
                       <a:off x="0" y="0"/>
+                      <a:ext cx="5274945" cy="2485390"/>
+                    </a:xfrm>
+                    <a:prstGeom prst="rect">
+                      <a:avLst/>
+                    </a:prstGeom>
+                  </pic:spPr>
+                </pic:pic>
+              </a:graphicData>
+            </a:graphic>
+          </wp:inline>
+        </w:drawing>
+      </w:r>
+    </w:p>
+    <w:p>
+      <w:pPr>
+        <w:rPr>
+          <w:rFonts w:ascii="Calibri" w:hAnsi="Calibri" w:cs="Arial"/>
+          <w:sz w:val="28"/>
+          <w:szCs w:val="28"/>
+        </w:rPr>
+      </w:pPr>
+      <w:r>
+        <w:rPr>
+          <w:rFonts w:ascii="Calibri" w:hAnsi="Calibri" w:cs="Arial"/>
+          <w:sz w:val="28"/>
+          <w:szCs w:val="28"/>
+        </w:rPr>
+        <w:t xml:space="preserve">Cheers!   Let’s </w:t>
+      </w:r>
+      <w:r>
+        <w:rPr>
+          <w:rFonts w:ascii="Calibri" w:hAnsi="Calibri" w:cs="Arial"/>
+          <w:sz w:val="28"/>
+          <w:szCs w:val="28"/>
+        </w:rPr>
+        <w:t xml:space="preserve">continue to call API to </w:t>
+      </w:r>
+      <w:r>
+        <w:rPr>
+          <w:rFonts w:ascii="Calibri" w:hAnsi="Calibri" w:cs="Arial"/>
+          <w:sz w:val="28"/>
+          <w:szCs w:val="28"/>
+        </w:rPr>
+        <w:t xml:space="preserve">add </w:t>
+      </w:r>
+      <w:r>
+        <w:rPr>
+          <w:rFonts w:ascii="Calibri" w:hAnsi="Calibri" w:cs="Arial"/>
+          <w:sz w:val="28"/>
+          <w:szCs w:val="28"/>
+        </w:rPr>
+        <w:t>the</w:t>
+      </w:r>
+      <w:r>
+        <w:rPr>
+          <w:rFonts w:ascii="Calibri" w:hAnsi="Calibri" w:cs="Arial"/>
+          <w:sz w:val="28"/>
+          <w:szCs w:val="28"/>
+        </w:rPr>
+        <w:t xml:space="preserve"> subscription &amp; block</w:t>
+      </w:r>
+      <w:r>
+        <w:rPr>
+          <w:rFonts w:ascii="Calibri" w:hAnsi="Calibri" w:cs="Arial"/>
+          <w:sz w:val="28"/>
+          <w:szCs w:val="28"/>
+        </w:rPr>
+        <w:t>s:</w:t>
+      </w:r>
+    </w:p>
+    <w:p>
+      <w:pPr>
+        <w:rPr>
+          <w:rFonts w:ascii="Calibri" w:hAnsi="Calibri" w:cs="Arial"/>
+          <w:sz w:val="28"/>
+          <w:szCs w:val="28"/>
+        </w:rPr>
+      </w:pPr>
+      <w:r>
+        <w:rPr>
+          <w:noProof/>
+        </w:rPr>
+        <w:lastRenderedPageBreak/>
+        <w:drawing>
+          <wp:inline distT="0" distB="0" distL="0" distR="0" wp14:anchorId="2E682969" wp14:editId="4C6FAE48">
+            <wp:extent cx="5274945" cy="2105660"/>
+            <wp:effectExtent l="0" t="0" r="1905" b="8890"/>
+            <wp:docPr id="6" name="Picture 6"/>
+            <wp:cNvGraphicFramePr>
+              <a:graphicFrameLocks xmlns:a="http://schemas.openxmlformats.org/drawingml/2006/main" noChangeAspect="1"/>
+            </wp:cNvGraphicFramePr>
+            <a:graphic xmlns:a="http://schemas.openxmlformats.org/drawingml/2006/main">
+              <a:graphicData uri="http://schemas.openxmlformats.org/drawingml/2006/picture">
+                <pic:pic xmlns:pic="http://schemas.openxmlformats.org/drawingml/2006/picture">
+                  <pic:nvPicPr>
+                    <pic:cNvPr id="1" name=""/>
+                    <pic:cNvPicPr/>
+                  </pic:nvPicPr>
+                  <pic:blipFill>
+                    <a:blip r:embed="rId13"/>
+                    <a:stretch>
+                      <a:fillRect/>
+                    </a:stretch>
+                  </pic:blipFill>
+                  <pic:spPr>
+                    <a:xfrm>
+                      <a:off x="0" y="0"/>
                       <a:ext cx="5274945" cy="2105660"/>
                     </a:xfrm>
                     <a:prstGeom prst="rect">
@@ -4437,10 +6080,27 @@
           <w:sz w:val="28"/>
           <w:szCs w:val="28"/>
         </w:rPr>
-        <w:lastRenderedPageBreak/>
-        <w:t xml:space="preserve">Now let’s verify the last API(get all emails for </w:t>
-      </w:r>
-      <w:hyperlink r:id="rId13" w:history="1">
+        <w:t xml:space="preserve">Now let’s verify the last </w:t>
+      </w:r>
+      <w:proofErr w:type="gramStart"/>
+      <w:r>
+        <w:rPr>
+          <w:rFonts w:ascii="Calibri" w:hAnsi="Calibri" w:cs="Arial"/>
+          <w:sz w:val="28"/>
+          <w:szCs w:val="28"/>
+        </w:rPr>
+        <w:t>API(</w:t>
+      </w:r>
+      <w:proofErr w:type="gramEnd"/>
+      <w:r>
+        <w:rPr>
+          <w:rFonts w:ascii="Calibri" w:hAnsi="Calibri" w:cs="Arial"/>
+          <w:sz w:val="28"/>
+          <w:szCs w:val="28"/>
+        </w:rPr>
+        <w:t xml:space="preserve">get all emails for </w:t>
+      </w:r>
+      <w:hyperlink r:id="rId14" w:history="1">
         <w:r>
           <w:rPr>
             <w:rStyle w:val="Hyperlink"/>
@@ -4488,7 +6148,7 @@
                     <pic:cNvPicPr/>
                   </pic:nvPicPr>
                   <pic:blipFill>
-                    <a:blip r:embed="rId14"/>
+                    <a:blip r:embed="rId15"/>
                     <a:stretch>
                       <a:fillRect/>
                     </a:stretch>
@@ -4549,7 +6209,23 @@
           <w:sz w:val="28"/>
           <w:szCs w:val="28"/>
         </w:rPr>
-        <w:t>Thank you for your patient to look through the document and get here.  The travel has showed our soluton works very well.</w:t>
+        <w:t>Thank you for your patient to look through the document and get here.  The travel has showed our solut</w:t>
+      </w:r>
+      <w:r>
+        <w:rPr>
+          <w:rFonts w:ascii="Calibri" w:hAnsi="Calibri" w:cs="Arial"/>
+          <w:sz w:val="28"/>
+          <w:szCs w:val="28"/>
+        </w:rPr>
+        <w:t>i</w:t>
+      </w:r>
+      <w:r>
+        <w:rPr>
+          <w:rFonts w:ascii="Calibri" w:hAnsi="Calibri" w:cs="Arial"/>
+          <w:sz w:val="28"/>
+          <w:szCs w:val="28"/>
+        </w:rPr>
+        <w:t>on works very well.</w:t>
       </w:r>
     </w:p>
     <w:p>
@@ -4566,7 +6242,23 @@
           <w:sz w:val="28"/>
           <w:szCs w:val="28"/>
         </w:rPr>
-        <w:t>Singapore river to have a beer?  Let’s go…</w:t>
+        <w:t xml:space="preserve">Singapore </w:t>
+      </w:r>
+      <w:r>
+        <w:rPr>
+          <w:rFonts w:ascii="Calibri" w:hAnsi="Calibri" w:cs="Arial"/>
+          <w:sz w:val="28"/>
+          <w:szCs w:val="28"/>
+        </w:rPr>
+        <w:t>River</w:t>
+      </w:r>
+      <w:r>
+        <w:rPr>
+          <w:rFonts w:ascii="Calibri" w:hAnsi="Calibri" w:cs="Arial"/>
+          <w:sz w:val="28"/>
+          <w:szCs w:val="28"/>
+        </w:rPr>
+        <w:t xml:space="preserve"> to have a beer?  Let’s go…</w:t>
       </w:r>
     </w:p>
     <w:p>
@@ -4596,6 +6288,7 @@
           <w:shd w:val="pct15" w:color="auto" w:fill="FFFFFF"/>
         </w:rPr>
       </w:pPr>
+      <w:proofErr w:type="gramStart"/>
       <w:r>
         <w:rPr>
           <w:rFonts w:ascii="Calibri" w:hAnsi="Calibri" w:cs="Arial"/>
@@ -4603,7 +6296,55 @@
           <w:szCs w:val="18"/>
           <w:shd w:val="pct15" w:color="auto" w:fill="FFFFFF"/>
         </w:rPr>
-        <w:t>curl -i -X POST -H 'Content-Type: application/json' -d {friends:['hpe@test.com','ibm@test.com']} http://localhost:3000/api/friends/MakeFriends</w:t>
+        <w:t>curl</w:t>
+      </w:r>
+      <w:proofErr w:type="gramEnd"/>
+      <w:r>
+        <w:rPr>
+          <w:rFonts w:ascii="Calibri" w:hAnsi="Calibri" w:cs="Arial"/>
+          <w:sz w:val="18"/>
+          <w:szCs w:val="18"/>
+          <w:shd w:val="pct15" w:color="auto" w:fill="FFFFFF"/>
+        </w:rPr>
+        <w:t xml:space="preserve"> -</w:t>
+      </w:r>
+      <w:proofErr w:type="spellStart"/>
+      <w:r>
+        <w:rPr>
+          <w:rFonts w:ascii="Calibri" w:hAnsi="Calibri" w:cs="Arial"/>
+          <w:sz w:val="18"/>
+          <w:szCs w:val="18"/>
+          <w:shd w:val="pct15" w:color="auto" w:fill="FFFFFF"/>
+        </w:rPr>
+        <w:t>i</w:t>
+      </w:r>
+      <w:proofErr w:type="spellEnd"/>
+      <w:r>
+        <w:rPr>
+          <w:rFonts w:ascii="Calibri" w:hAnsi="Calibri" w:cs="Arial"/>
+          <w:sz w:val="18"/>
+          <w:szCs w:val="18"/>
+          <w:shd w:val="pct15" w:color="auto" w:fill="FFFFFF"/>
+        </w:rPr>
+        <w:t xml:space="preserve"> -X POST -H 'Content-Type: application/json' -d {friends:['hpe@test.com','ibm@test.com']} htt</w:t>
+      </w:r>
+      <w:r>
+        <w:rPr>
+          <w:rFonts w:ascii="Calibri" w:hAnsi="Calibri" w:cs="Arial"/>
+          <w:sz w:val="18"/>
+          <w:szCs w:val="18"/>
+          <w:shd w:val="pct15" w:color="auto" w:fill="FFFFFF"/>
+        </w:rPr>
+        <w:t>p://localhost:3000/api/friends/m</w:t>
+      </w:r>
+      <w:r>
+        <w:rPr>
+          <w:rFonts w:ascii="Calibri" w:hAnsi="Calibri" w:cs="Arial"/>
+          <w:sz w:val="18"/>
+          <w:szCs w:val="18"/>
+          <w:shd w:val="pct15" w:color="auto" w:fill="FFFFFF"/>
+        </w:rPr>
+        <w:t>akeFriends</w:t>
       </w:r>
     </w:p>
     <w:p>
@@ -4616,6 +6357,9 @@
           <w:shd w:val="pct15" w:color="auto" w:fill="FFFFFF"/>
         </w:rPr>
       </w:pPr>
+      <w:bookmarkStart w:id="44" w:name="OLE_LINK44"/>
+      <w:bookmarkStart w:id="45" w:name="OLE_LINK45"/>
+      <w:proofErr w:type="gramStart"/>
       <w:r>
         <w:rPr>
           <w:rFonts w:ascii="Calibri" w:hAnsi="Calibri" w:cs="Arial"/>
@@ -4623,7 +6367,202 @@
           <w:szCs w:val="18"/>
           <w:shd w:val="pct15" w:color="auto" w:fill="FFFFFF"/>
         </w:rPr>
-        <w:t>curl -i -X POST -H 'Content-Type: application/json' -d {email:'spgroup@test.com'} http://localhost:3000/api/friends/GetFriends</w:t>
+        <w:t>curl</w:t>
+      </w:r>
+      <w:proofErr w:type="gramEnd"/>
+      <w:r>
+        <w:rPr>
+          <w:rFonts w:ascii="Calibri" w:hAnsi="Calibri" w:cs="Arial"/>
+          <w:sz w:val="18"/>
+          <w:szCs w:val="18"/>
+          <w:shd w:val="pct15" w:color="auto" w:fill="FFFFFF"/>
+        </w:rPr>
+        <w:t xml:space="preserve"> -</w:t>
+      </w:r>
+      <w:proofErr w:type="spellStart"/>
+      <w:r>
+        <w:rPr>
+          <w:rFonts w:ascii="Calibri" w:hAnsi="Calibri" w:cs="Arial"/>
+          <w:sz w:val="18"/>
+          <w:szCs w:val="18"/>
+          <w:shd w:val="pct15" w:color="auto" w:fill="FFFFFF"/>
+        </w:rPr>
+        <w:t>i</w:t>
+      </w:r>
+      <w:proofErr w:type="spellEnd"/>
+      <w:r>
+        <w:rPr>
+          <w:rFonts w:ascii="Calibri" w:hAnsi="Calibri" w:cs="Arial"/>
+          <w:sz w:val="18"/>
+          <w:szCs w:val="18"/>
+          <w:shd w:val="pct15" w:color="auto" w:fill="FFFFFF"/>
+        </w:rPr>
+        <w:t xml:space="preserve"> -X </w:t>
+      </w:r>
+      <w:r>
+        <w:rPr>
+          <w:rFonts w:ascii="Calibri" w:hAnsi="Calibri" w:cs="Arial"/>
+          <w:sz w:val="18"/>
+          <w:szCs w:val="18"/>
+          <w:shd w:val="pct15" w:color="auto" w:fill="FFFFFF"/>
+        </w:rPr>
+        <w:t>GET</w:t>
+      </w:r>
+      <w:r>
+        <w:rPr>
+          <w:rFonts w:ascii="Calibri" w:hAnsi="Calibri" w:cs="Arial"/>
+          <w:sz w:val="18"/>
+          <w:szCs w:val="18"/>
+          <w:shd w:val="pct15" w:color="auto" w:fill="FFFFFF"/>
+        </w:rPr>
+        <w:t xml:space="preserve"> -H 'Content-Type: application/</w:t>
+      </w:r>
+      <w:proofErr w:type="spellStart"/>
+      <w:r>
+        <w:rPr>
+          <w:rFonts w:ascii="Calibri" w:hAnsi="Calibri" w:cs="Arial"/>
+          <w:sz w:val="18"/>
+          <w:szCs w:val="18"/>
+          <w:shd w:val="pct15" w:color="auto" w:fill="FFFFFF"/>
+        </w:rPr>
+        <w:t>json</w:t>
+      </w:r>
+      <w:proofErr w:type="spellEnd"/>
+      <w:r>
+        <w:rPr>
+          <w:rFonts w:ascii="Calibri" w:hAnsi="Calibri" w:cs="Arial"/>
+          <w:sz w:val="18"/>
+          <w:szCs w:val="18"/>
+          <w:shd w:val="pct15" w:color="auto" w:fill="FFFFFF"/>
+        </w:rPr>
+        <w:t>' -d {email:'spgroup@test.com'} http://localhost:3000/api/friends</w:t>
+      </w:r>
+      <w:r>
+        <w:rPr>
+          <w:rFonts w:ascii="Calibri" w:hAnsi="Calibri" w:cs="Arial"/>
+          <w:sz w:val="18"/>
+          <w:szCs w:val="18"/>
+          <w:shd w:val="pct15" w:color="auto" w:fill="FFFFFF"/>
+        </w:rPr>
+        <w:t>/g</w:t>
+      </w:r>
+      <w:r>
+        <w:rPr>
+          <w:rFonts w:ascii="Calibri" w:hAnsi="Calibri" w:cs="Arial"/>
+          <w:sz w:val="18"/>
+          <w:szCs w:val="18"/>
+          <w:shd w:val="pct15" w:color="auto" w:fill="FFFFFF"/>
+        </w:rPr>
+        <w:t>etFriends</w:t>
+      </w:r>
+    </w:p>
+    <w:bookmarkEnd w:id="44"/>
+    <w:bookmarkEnd w:id="45"/>
+    <w:p>
+      <w:pPr>
+        <w:shd w:val="clear" w:color="auto" w:fill="D9D9D9" w:themeFill="background1" w:themeFillShade="D9"/>
+        <w:rPr>
+          <w:rFonts w:ascii="Calibri" w:hAnsi="Calibri" w:cs="Arial"/>
+          <w:sz w:val="18"/>
+          <w:szCs w:val="18"/>
+          <w:shd w:val="pct15" w:color="auto" w:fill="FFFFFF"/>
+        </w:rPr>
+      </w:pPr>
+      <w:proofErr w:type="gramStart"/>
+      <w:r>
+        <w:rPr>
+          <w:rFonts w:ascii="Calibri" w:hAnsi="Calibri" w:cs="Arial"/>
+          <w:sz w:val="18"/>
+          <w:szCs w:val="18"/>
+          <w:shd w:val="pct15" w:color="auto" w:fill="FFFFFF"/>
+        </w:rPr>
+        <w:t>curl</w:t>
+      </w:r>
+      <w:proofErr w:type="gramEnd"/>
+      <w:r>
+        <w:rPr>
+          <w:rFonts w:ascii="Calibri" w:hAnsi="Calibri" w:cs="Arial"/>
+          <w:sz w:val="18"/>
+          <w:szCs w:val="18"/>
+          <w:shd w:val="pct15" w:color="auto" w:fill="FFFFFF"/>
+        </w:rPr>
+        <w:t xml:space="preserve"> -</w:t>
+      </w:r>
+      <w:proofErr w:type="spellStart"/>
+      <w:r>
+        <w:rPr>
+          <w:rFonts w:ascii="Calibri" w:hAnsi="Calibri" w:cs="Arial"/>
+          <w:sz w:val="18"/>
+          <w:szCs w:val="18"/>
+          <w:shd w:val="pct15" w:color="auto" w:fill="FFFFFF"/>
+        </w:rPr>
+        <w:t>i</w:t>
+      </w:r>
+      <w:proofErr w:type="spellEnd"/>
+      <w:r>
+        <w:rPr>
+          <w:rFonts w:ascii="Calibri" w:hAnsi="Calibri" w:cs="Arial"/>
+          <w:sz w:val="18"/>
+          <w:szCs w:val="18"/>
+          <w:shd w:val="pct15" w:color="auto" w:fill="FFFFFF"/>
+        </w:rPr>
+        <w:t xml:space="preserve"> -X </w:t>
+      </w:r>
+      <w:r>
+        <w:rPr>
+          <w:rFonts w:ascii="Calibri" w:hAnsi="Calibri" w:cs="Arial"/>
+          <w:sz w:val="18"/>
+          <w:szCs w:val="18"/>
+          <w:shd w:val="pct15" w:color="auto" w:fill="FFFFFF"/>
+        </w:rPr>
+        <w:t>GET</w:t>
+      </w:r>
+      <w:r>
+        <w:rPr>
+          <w:rFonts w:ascii="Calibri" w:hAnsi="Calibri" w:cs="Arial"/>
+          <w:sz w:val="18"/>
+          <w:szCs w:val="18"/>
+          <w:shd w:val="pct15" w:color="auto" w:fill="FFFFFF"/>
+        </w:rPr>
+        <w:t xml:space="preserve"> -H 'Content-Type: application/</w:t>
+      </w:r>
+      <w:proofErr w:type="spellStart"/>
+      <w:r>
+        <w:rPr>
+          <w:rFonts w:ascii="Calibri" w:hAnsi="Calibri" w:cs="Arial"/>
+          <w:sz w:val="18"/>
+          <w:szCs w:val="18"/>
+          <w:shd w:val="pct15" w:color="auto" w:fill="FFFFFF"/>
+        </w:rPr>
+        <w:t>json</w:t>
+      </w:r>
+      <w:proofErr w:type="spellEnd"/>
+      <w:r>
+        <w:rPr>
+          <w:rFonts w:ascii="Calibri" w:hAnsi="Calibri" w:cs="Arial"/>
+          <w:sz w:val="18"/>
+          <w:szCs w:val="18"/>
+          <w:shd w:val="pct15" w:color="auto" w:fill="FFFFFF"/>
+        </w:rPr>
+        <w:t>' -d  {friends:['spgroup@test.com','hpe@test.com']} htt</w:t>
+      </w:r>
+      <w:r>
+        <w:rPr>
+          <w:rFonts w:ascii="Calibri" w:hAnsi="Calibri" w:cs="Arial"/>
+          <w:sz w:val="18"/>
+          <w:szCs w:val="18"/>
+          <w:shd w:val="pct15" w:color="auto" w:fill="FFFFFF"/>
+        </w:rPr>
+        <w:t>p://localhost:3000/api/friends/g</w:t>
+      </w:r>
+      <w:r>
+        <w:rPr>
+          <w:rFonts w:ascii="Calibri" w:hAnsi="Calibri" w:cs="Arial"/>
+          <w:sz w:val="18"/>
+          <w:szCs w:val="18"/>
+          <w:shd w:val="pct15" w:color="auto" w:fill="FFFFFF"/>
+        </w:rPr>
+        <w:t>etCommonFriends</w:t>
       </w:r>
     </w:p>
     <w:p>
@@ -4636,6 +6575,7 @@
           <w:shd w:val="pct15" w:color="auto" w:fill="FFFFFF"/>
         </w:rPr>
       </w:pPr>
+      <w:proofErr w:type="gramStart"/>
       <w:r>
         <w:rPr>
           <w:rFonts w:ascii="Calibri" w:hAnsi="Calibri" w:cs="Arial"/>
@@ -4643,7 +6583,75 @@
           <w:szCs w:val="18"/>
           <w:shd w:val="pct15" w:color="auto" w:fill="FFFFFF"/>
         </w:rPr>
-        <w:t>curl -i -X POST -H 'Content-Type: application/json' -d  {friends:['spgroup@test.com','hpe@test.com']} http://localhost:3000/api/friends/GetCommonFriends</w:t>
+        <w:t>curl</w:t>
+      </w:r>
+      <w:proofErr w:type="gramEnd"/>
+      <w:r>
+        <w:rPr>
+          <w:rFonts w:ascii="Calibri" w:hAnsi="Calibri" w:cs="Arial"/>
+          <w:sz w:val="18"/>
+          <w:szCs w:val="18"/>
+          <w:shd w:val="pct15" w:color="auto" w:fill="FFFFFF"/>
+        </w:rPr>
+        <w:t xml:space="preserve"> -</w:t>
+      </w:r>
+      <w:proofErr w:type="spellStart"/>
+      <w:r>
+        <w:rPr>
+          <w:rFonts w:ascii="Calibri" w:hAnsi="Calibri" w:cs="Arial"/>
+          <w:sz w:val="18"/>
+          <w:szCs w:val="18"/>
+          <w:shd w:val="pct15" w:color="auto" w:fill="FFFFFF"/>
+        </w:rPr>
+        <w:t>i</w:t>
+      </w:r>
+      <w:proofErr w:type="spellEnd"/>
+      <w:r>
+        <w:rPr>
+          <w:rFonts w:ascii="Calibri" w:hAnsi="Calibri" w:cs="Arial"/>
+          <w:sz w:val="18"/>
+          <w:szCs w:val="18"/>
+          <w:shd w:val="pct15" w:color="auto" w:fill="FFFFFF"/>
+        </w:rPr>
+        <w:t xml:space="preserve"> -X POST -H 'Content-Type: application/</w:t>
+      </w:r>
+      <w:proofErr w:type="spellStart"/>
+      <w:r>
+        <w:rPr>
+          <w:rFonts w:ascii="Calibri" w:hAnsi="Calibri" w:cs="Arial"/>
+          <w:sz w:val="18"/>
+          <w:szCs w:val="18"/>
+          <w:shd w:val="pct15" w:color="auto" w:fill="FFFFFF"/>
+        </w:rPr>
+        <w:t>json</w:t>
+      </w:r>
+      <w:proofErr w:type="spellEnd"/>
+      <w:r>
+        <w:rPr>
+          <w:rFonts w:ascii="Calibri" w:hAnsi="Calibri" w:cs="Arial"/>
+          <w:sz w:val="18"/>
+          <w:szCs w:val="18"/>
+          <w:shd w:val="pct15" w:color="auto" w:fill="FFFFFF"/>
+        </w:rPr>
+        <w:t>' -d  {"requestor":"spgroup@test.com","target":"ibm@test.com"} htt</w:t>
+      </w:r>
+      <w:r>
+        <w:rPr>
+          <w:rFonts w:ascii="Calibri" w:hAnsi="Calibri" w:cs="Arial"/>
+          <w:sz w:val="18"/>
+          <w:szCs w:val="18"/>
+          <w:shd w:val="pct15" w:color="auto" w:fill="FFFFFF"/>
+        </w:rPr>
+        <w:t>p://localhost:3000/api/friends/s</w:t>
+      </w:r>
+      <w:r>
+        <w:rPr>
+          <w:rFonts w:ascii="Calibri" w:hAnsi="Calibri" w:cs="Arial"/>
+          <w:sz w:val="18"/>
+          <w:szCs w:val="18"/>
+          <w:shd w:val="pct15" w:color="auto" w:fill="FFFFFF"/>
+        </w:rPr>
+        <w:t>ubUpdates</w:t>
       </w:r>
     </w:p>
     <w:p>
@@ -4656,6 +6664,7 @@
           <w:shd w:val="pct15" w:color="auto" w:fill="FFFFFF"/>
         </w:rPr>
       </w:pPr>
+      <w:proofErr w:type="gramStart"/>
       <w:r>
         <w:rPr>
           <w:rFonts w:ascii="Calibri" w:hAnsi="Calibri" w:cs="Arial"/>
@@ -4663,7 +6672,75 @@
           <w:szCs w:val="18"/>
           <w:shd w:val="pct15" w:color="auto" w:fill="FFFFFF"/>
         </w:rPr>
-        <w:t>curl -i -X POST -H 'Content-Type: application/json' -d  {"requestor":"spgroup@test.com","target":"ibm@test.com"} http://localhost:3000/api/friends/SubUpdates</w:t>
+        <w:t>curl</w:t>
+      </w:r>
+      <w:proofErr w:type="gramEnd"/>
+      <w:r>
+        <w:rPr>
+          <w:rFonts w:ascii="Calibri" w:hAnsi="Calibri" w:cs="Arial"/>
+          <w:sz w:val="18"/>
+          <w:szCs w:val="18"/>
+          <w:shd w:val="pct15" w:color="auto" w:fill="FFFFFF"/>
+        </w:rPr>
+        <w:t xml:space="preserve"> -</w:t>
+      </w:r>
+      <w:proofErr w:type="spellStart"/>
+      <w:r>
+        <w:rPr>
+          <w:rFonts w:ascii="Calibri" w:hAnsi="Calibri" w:cs="Arial"/>
+          <w:sz w:val="18"/>
+          <w:szCs w:val="18"/>
+          <w:shd w:val="pct15" w:color="auto" w:fill="FFFFFF"/>
+        </w:rPr>
+        <w:t>i</w:t>
+      </w:r>
+      <w:proofErr w:type="spellEnd"/>
+      <w:r>
+        <w:rPr>
+          <w:rFonts w:ascii="Calibri" w:hAnsi="Calibri" w:cs="Arial"/>
+          <w:sz w:val="18"/>
+          <w:szCs w:val="18"/>
+          <w:shd w:val="pct15" w:color="auto" w:fill="FFFFFF"/>
+        </w:rPr>
+        <w:t xml:space="preserve"> -X POST -H 'Content-Type: application/</w:t>
+      </w:r>
+      <w:proofErr w:type="spellStart"/>
+      <w:r>
+        <w:rPr>
+          <w:rFonts w:ascii="Calibri" w:hAnsi="Calibri" w:cs="Arial"/>
+          <w:sz w:val="18"/>
+          <w:szCs w:val="18"/>
+          <w:shd w:val="pct15" w:color="auto" w:fill="FFFFFF"/>
+        </w:rPr>
+        <w:t>json</w:t>
+      </w:r>
+      <w:proofErr w:type="spellEnd"/>
+      <w:r>
+        <w:rPr>
+          <w:rFonts w:ascii="Calibri" w:hAnsi="Calibri" w:cs="Arial"/>
+          <w:sz w:val="18"/>
+          <w:szCs w:val="18"/>
+          <w:shd w:val="pct15" w:color="auto" w:fill="FFFFFF"/>
+        </w:rPr>
+        <w:t>' -d  {"requestor":"spgroup@test.com","target":"dxc@test.com"} htt</w:t>
+      </w:r>
+      <w:r>
+        <w:rPr>
+          <w:rFonts w:ascii="Calibri" w:hAnsi="Calibri" w:cs="Arial"/>
+          <w:sz w:val="18"/>
+          <w:szCs w:val="18"/>
+          <w:shd w:val="pct15" w:color="auto" w:fill="FFFFFF"/>
+        </w:rPr>
+        <w:t>p://localhost:3000/api/friends/b</w:t>
+      </w:r>
+      <w:r>
+        <w:rPr>
+          <w:rFonts w:ascii="Calibri" w:hAnsi="Calibri" w:cs="Arial"/>
+          <w:sz w:val="18"/>
+          <w:szCs w:val="18"/>
+          <w:shd w:val="pct15" w:color="auto" w:fill="FFFFFF"/>
+        </w:rPr>
+        <w:t>lockUpdates</w:t>
       </w:r>
     </w:p>
     <w:p>
@@ -4676,6 +6753,9 @@
           <w:shd w:val="pct15" w:color="auto" w:fill="FFFFFF"/>
         </w:rPr>
       </w:pPr>
+      <w:bookmarkStart w:id="46" w:name="OLE_LINK46"/>
+      <w:bookmarkStart w:id="47" w:name="OLE_LINK47"/>
+      <w:proofErr w:type="gramStart"/>
       <w:r>
         <w:rPr>
           <w:rFonts w:ascii="Calibri" w:hAnsi="Calibri" w:cs="Arial"/>
@@ -4683,19 +6763,20 @@
           <w:szCs w:val="18"/>
           <w:shd w:val="pct15" w:color="auto" w:fill="FFFFFF"/>
         </w:rPr>
-        <w:t>curl -i -X POST -H 'Content-Type: application/json' -d  {"requestor":"spgroup@test.com","target":"dxc@test.com"} http://localhost:3000/api/friends/BlockUpdates</w:t>
-      </w:r>
-    </w:p>
-    <w:p>
-      <w:pPr>
-        <w:shd w:val="clear" w:color="auto" w:fill="D9D9D9" w:themeFill="background1" w:themeFillShade="D9"/>
+        <w:lastRenderedPageBreak/>
+        <w:t>curl</w:t>
+      </w:r>
+      <w:proofErr w:type="gramEnd"/>
+      <w:r>
         <w:rPr>
           <w:rFonts w:ascii="Calibri" w:hAnsi="Calibri" w:cs="Arial"/>
           <w:sz w:val="18"/>
           <w:szCs w:val="18"/>
           <w:shd w:val="pct15" w:color="auto" w:fill="FFFFFF"/>
         </w:rPr>
-      </w:pPr>
+        <w:t xml:space="preserve"> -</w:t>
+      </w:r>
+      <w:proofErr w:type="spellStart"/>
       <w:r>
         <w:rPr>
           <w:rFonts w:ascii="Calibri" w:hAnsi="Calibri" w:cs="Arial"/>
@@ -4703,8 +6784,116 @@
           <w:szCs w:val="18"/>
           <w:shd w:val="pct15" w:color="auto" w:fill="FFFFFF"/>
         </w:rPr>
-        <w:t>curl -i -X POST -H 'Content-Type: application/json' -d  {"sender":"spgroup@test.com","text":"Hello SPGroup! kate@example.com and morning@msn.com want to join the digital dev team"} http://localhost:3000/api/friends/GetEmailsForUpdates</w:t>
-      </w:r>
+        <w:t>i</w:t>
+      </w:r>
+      <w:proofErr w:type="spellEnd"/>
+      <w:r>
+        <w:rPr>
+          <w:rFonts w:ascii="Calibri" w:hAnsi="Calibri" w:cs="Arial"/>
+          <w:sz w:val="18"/>
+          <w:szCs w:val="18"/>
+          <w:shd w:val="pct15" w:color="auto" w:fill="FFFFFF"/>
+        </w:rPr>
+        <w:t xml:space="preserve"> -X </w:t>
+      </w:r>
+      <w:r>
+        <w:rPr>
+          <w:rFonts w:ascii="Calibri" w:hAnsi="Calibri" w:cs="Arial"/>
+          <w:sz w:val="18"/>
+          <w:szCs w:val="18"/>
+          <w:shd w:val="pct15" w:color="auto" w:fill="FFFFFF"/>
+        </w:rPr>
+        <w:t>GET</w:t>
+      </w:r>
+      <w:r>
+        <w:rPr>
+          <w:rFonts w:ascii="Calibri" w:hAnsi="Calibri" w:cs="Arial"/>
+          <w:sz w:val="18"/>
+          <w:szCs w:val="18"/>
+          <w:shd w:val="pct15" w:color="auto" w:fill="FFFFFF"/>
+        </w:rPr>
+        <w:t xml:space="preserve"> -H 'Content-Type: application/</w:t>
+      </w:r>
+      <w:proofErr w:type="spellStart"/>
+      <w:r>
+        <w:rPr>
+          <w:rFonts w:ascii="Calibri" w:hAnsi="Calibri" w:cs="Arial"/>
+          <w:sz w:val="18"/>
+          <w:szCs w:val="18"/>
+          <w:shd w:val="pct15" w:color="auto" w:fill="FFFFFF"/>
+        </w:rPr>
+        <w:t>json</w:t>
+      </w:r>
+      <w:proofErr w:type="spellEnd"/>
+      <w:r>
+        <w:rPr>
+          <w:rFonts w:ascii="Calibri" w:hAnsi="Calibri" w:cs="Arial"/>
+          <w:sz w:val="18"/>
+          <w:szCs w:val="18"/>
+          <w:shd w:val="pct15" w:color="auto" w:fill="FFFFFF"/>
+        </w:rPr>
+        <w:t>' -d  {"</w:t>
+      </w:r>
+      <w:proofErr w:type="spellStart"/>
+      <w:r>
+        <w:rPr>
+          <w:rFonts w:ascii="Calibri" w:hAnsi="Calibri" w:cs="Arial"/>
+          <w:sz w:val="18"/>
+          <w:szCs w:val="18"/>
+          <w:shd w:val="pct15" w:color="auto" w:fill="FFFFFF"/>
+        </w:rPr>
+        <w:t>sender":"spgroup@test.com","text":"Hello</w:t>
+      </w:r>
+      <w:proofErr w:type="spellEnd"/>
+      <w:r>
+        <w:rPr>
+          <w:rFonts w:ascii="Calibri" w:hAnsi="Calibri" w:cs="Arial"/>
+          <w:sz w:val="18"/>
+          <w:szCs w:val="18"/>
+          <w:shd w:val="pct15" w:color="auto" w:fill="FFFFFF"/>
+        </w:rPr>
+        <w:t xml:space="preserve"> </w:t>
+      </w:r>
+      <w:proofErr w:type="spellStart"/>
+      <w:r>
+        <w:rPr>
+          <w:rFonts w:ascii="Calibri" w:hAnsi="Calibri" w:cs="Arial"/>
+          <w:sz w:val="18"/>
+          <w:szCs w:val="18"/>
+          <w:shd w:val="pct15" w:color="auto" w:fill="FFFFFF"/>
+        </w:rPr>
+        <w:t>SPGroup</w:t>
+      </w:r>
+      <w:proofErr w:type="spellEnd"/>
+      <w:r>
+        <w:rPr>
+          <w:rFonts w:ascii="Calibri" w:hAnsi="Calibri" w:cs="Arial"/>
+          <w:sz w:val="18"/>
+          <w:szCs w:val="18"/>
+          <w:shd w:val="pct15" w:color="auto" w:fill="FFFFFF"/>
+        </w:rPr>
+        <w:t>! kate@example.com and morning@msn.com want to join the digital dev team"} htt</w:t>
+      </w:r>
+      <w:r>
+        <w:rPr>
+          <w:rFonts w:ascii="Calibri" w:hAnsi="Calibri" w:cs="Arial"/>
+          <w:sz w:val="18"/>
+          <w:szCs w:val="18"/>
+          <w:shd w:val="pct15" w:color="auto" w:fill="FFFFFF"/>
+        </w:rPr>
+        <w:t>p://localhost:3000/api/friends/g</w:t>
+      </w:r>
+      <w:r>
+        <w:rPr>
+          <w:rFonts w:ascii="Calibri" w:hAnsi="Calibri" w:cs="Arial"/>
+          <w:sz w:val="18"/>
+          <w:szCs w:val="18"/>
+          <w:shd w:val="pct15" w:color="auto" w:fill="FFFFFF"/>
+        </w:rPr>
+        <w:t>etEmailsForUpdates</w:t>
+      </w:r>
+      <w:bookmarkEnd w:id="46"/>
+      <w:bookmarkEnd w:id="47"/>
     </w:p>
     <w:sectPr>
       <w:pgSz w:w="11907" w:h="16839" w:code="9"/>

</xml_diff>